<commit_message>
Updated meeting minutes 9.
</commit_message>
<xml_diff>
--- a/minutes/internal/Minutes for Meeting 9.docx
+++ b/minutes/internal/Minutes for Meeting 9.docx
@@ -1,6 +1,6 @@
 
 <file path=word/document.xml><?xml version="1.0" encoding="utf-8"?>
-<w:document xmlns:wpc="http://schemas.microsoft.com/office/word/2010/wordprocessingCanvas" xmlns:mc="http://schemas.openxmlformats.org/markup-compatibility/2006" xmlns:o="urn:schemas-microsoft-com:office:office" xmlns:r="http://schemas.openxmlformats.org/officeDocument/2006/relationships" xmlns:m="http://schemas.openxmlformats.org/officeDocument/2006/math" xmlns:v="urn:schemas-microsoft-com:vml" xmlns:wp14="http://schemas.microsoft.com/office/word/2010/wordprocessingDrawing" xmlns:wp="http://schemas.openxmlformats.org/drawingml/2006/wordprocessingDrawing" xmlns:w10="urn:schemas-microsoft-com:office:word" xmlns:w="http://schemas.openxmlformats.org/wordprocessingml/2006/main" xmlns:w14="http://schemas.microsoft.com/office/word/2010/wordml" xmlns:wpg="http://schemas.microsoft.com/office/word/2010/wordprocessingGroup" xmlns:wpi="http://schemas.microsoft.com/office/word/2010/wordprocessingInk" xmlns:wne="http://schemas.microsoft.com/office/word/2006/wordml" xmlns:wps="http://schemas.microsoft.com/office/word/2010/wordprocessingShape" mc:Ignorable="w14 wp14">
+<w:document xmlns:wpc="http://schemas.microsoft.com/office/word/2010/wordprocessingCanvas" xmlns:mo="http://schemas.microsoft.com/office/mac/office/2008/main" xmlns:mc="http://schemas.openxmlformats.org/markup-compatibility/2006" xmlns:mv="urn:schemas-microsoft-com:mac:vml" xmlns:o="urn:schemas-microsoft-com:office:office" xmlns:r="http://schemas.openxmlformats.org/officeDocument/2006/relationships" xmlns:m="http://schemas.openxmlformats.org/officeDocument/2006/math" xmlns:v="urn:schemas-microsoft-com:vml" xmlns:wp14="http://schemas.microsoft.com/office/word/2010/wordprocessingDrawing" xmlns:wp="http://schemas.openxmlformats.org/drawingml/2006/wordprocessingDrawing" xmlns:w10="urn:schemas-microsoft-com:office:word" xmlns:w="http://schemas.openxmlformats.org/wordprocessingml/2006/main" xmlns:w14="http://schemas.microsoft.com/office/word/2010/wordml" xmlns:w15="http://schemas.microsoft.com/office/word/2012/wordml" xmlns:wpg="http://schemas.microsoft.com/office/word/2010/wordprocessingGroup" xmlns:wpi="http://schemas.microsoft.com/office/word/2010/wordprocessingInk" xmlns:wne="http://schemas.microsoft.com/office/word/2006/wordml" xmlns:wps="http://schemas.microsoft.com/office/word/2010/wordprocessingShape" mc:Ignorable="w14 w15 wp14">
   <w:body>
     <w:p>
       <w:r>
@@ -15,8 +15,6 @@
         </w:rPr>
         <w:t>9</w:t>
       </w:r>
-      <w:bookmarkStart w:id="0" w:name="_GoBack"/>
-      <w:bookmarkEnd w:id="0"/>
     </w:p>
     <w:p>
       <w:r>
@@ -26,7 +24,7 @@
         <w:t>Date</w:t>
       </w:r>
       <w:r>
-        <w:t>: Friday 30</w:t>
+        <w:t>: Friday 23</w:t>
       </w:r>
       <w:r>
         <w:t>/10</w:t>
@@ -46,19 +44,16 @@
         <w:t>: Jeremy</w:t>
       </w:r>
       <w:r>
-        <w:t>, Nabilah, Shu Wen</w:t>
-      </w:r>
-      <w:r>
-        <w:t>(PM)</w:t>
-      </w:r>
-      <w:r>
-        <w:t>, Zhi Hui</w:t>
+        <w:t>, Nabilah, Shu Wen, Zhi Hui</w:t>
       </w:r>
       <w:r>
         <w:t>, Darren</w:t>
       </w:r>
       <w:r>
         <w:t xml:space="preserve"> Tay</w:t>
+      </w:r>
+      <w:r>
+        <w:t xml:space="preserve"> (PM)</w:t>
       </w:r>
       <w:r>
         <w:br/>
@@ -70,12 +65,13 @@
         <w:t>Time</w:t>
       </w:r>
       <w:r>
-        <w:t xml:space="preserve">: 2:00pm </w:t>
-      </w:r>
-      <w:r>
-        <w:t>3:00pm (1HR)</w:t>
+        <w:t xml:space="preserve">: </w:t>
+      </w:r>
+      <w:r>
+        <w:t>1.25pm – 5pm, 6pm– 11.30pm</w:t>
       </w:r>
     </w:p>
+    <w:p/>
     <w:p>
       <w:pPr>
         <w:rPr>
@@ -109,20 +105,29 @@
     </w:p>
     <w:p>
       <w:r>
-        <w:t xml:space="preserve">1) Jeremy + </w:t>
-      </w:r>
-      <w:r>
-        <w:t>Nabilah</w:t>
+        <w:t>1) Jeremy + Zhi</w:t>
       </w:r>
       <w:r>
         <w:t xml:space="preserve"> </w:t>
       </w:r>
       <w:r>
+        <w:t xml:space="preserve">Hui </w:t>
+      </w:r>
+      <w:r>
         <w:br/>
-        <w:t xml:space="preserve">2) Darren + </w:t>
-      </w:r>
-      <w:r>
-        <w:t>Zhi Hui</w:t>
+        <w:t xml:space="preserve">2) </w:t>
+      </w:r>
+      <w:r>
+        <w:t>Shu</w:t>
+      </w:r>
+      <w:r>
+        <w:t xml:space="preserve"> </w:t>
+      </w:r>
+      <w:r>
+        <w:t>Wen</w:t>
+      </w:r>
+      <w:r>
+        <w:t xml:space="preserve"> + Nabilah</w:t>
       </w:r>
     </w:p>
     <w:p>
@@ -133,10 +138,16 @@
         <w:t>Venue</w:t>
       </w:r>
       <w:r>
-        <w:t xml:space="preserve">: </w:t>
-      </w:r>
-      <w:r>
-        <w:t>SMU Library Project Room 2.5</w:t>
+        <w:t>:</w:t>
+      </w:r>
+      <w:r>
+        <w:t xml:space="preserve"> </w:t>
+      </w:r>
+      <w:r>
+        <w:t>SMU SIS GSR 2-5</w:t>
+      </w:r>
+      <w:r>
+        <w:t>, SMU Library Project Room 4-18</w:t>
       </w:r>
     </w:p>
     <w:p>
@@ -154,13 +165,12 @@
           <w:ilvl w:val="0"/>
           <w:numId w:val="12"/>
         </w:numPr>
-        <w:spacing w:after="0" w:line="240" w:lineRule="auto"/>
-      </w:pPr>
-      <w:r>
-        <w:t>Update of current debugging status</w:t>
-      </w:r>
-      <w:r>
-        <w:t xml:space="preserve"> for both pairs</w:t>
+      </w:pPr>
+      <w:r>
+        <w:t>Completion of Iteration 4</w:t>
+      </w:r>
+      <w:r>
+        <w:t xml:space="preserve"> (Wrap-Up)</w:t>
       </w:r>
     </w:p>
     <w:p>
@@ -170,7 +180,6 @@
           <w:ilvl w:val="1"/>
           <w:numId w:val="12"/>
         </w:numPr>
-        <w:spacing w:after="0" w:line="240" w:lineRule="auto"/>
       </w:pPr>
       <w:r>
         <w:t>Status update (Task metrics)</w:t>
@@ -183,32 +192,117 @@
           <w:ilvl w:val="1"/>
           <w:numId w:val="12"/>
         </w:numPr>
-        <w:spacing w:after="0" w:line="240" w:lineRule="auto"/>
-      </w:pPr>
-      <w:r>
-        <w:t>E</w:t>
-      </w:r>
-      <w:r>
-        <w:t xml:space="preserve">rrors, problem </w:t>
-      </w:r>
-      <w:r>
-        <w:t>faced</w:t>
-      </w:r>
-      <w:r>
-        <w:t xml:space="preserve"> and </w:t>
-      </w:r>
-      <w:r>
-        <w:t xml:space="preserve">its </w:t>
-      </w:r>
-      <w:r>
-        <w:t>resolve method</w:t>
+      </w:pPr>
+      <w:r>
+        <w:t>Pushing of Function</w:t>
+      </w:r>
+      <w:r>
+        <w:t xml:space="preserve"> based on Task Metrics</w:t>
       </w:r>
     </w:p>
     <w:p>
       <w:pPr>
-        <w:spacing w:after="0" w:line="240" w:lineRule="auto"/>
-      </w:pPr>
+        <w:pStyle w:val="ListParagraph"/>
+        <w:numPr>
+          <w:ilvl w:val="1"/>
+          <w:numId w:val="12"/>
+        </w:numPr>
+      </w:pPr>
+      <w:r>
+        <w:t>Bug Metrics</w:t>
+      </w:r>
     </w:p>
+    <w:p>
+      <w:pPr>
+        <w:pStyle w:val="ListParagraph"/>
+        <w:numPr>
+          <w:ilvl w:val="1"/>
+          <w:numId w:val="12"/>
+        </w:numPr>
+      </w:pPr>
+      <w:r>
+        <w:t>Code Sharing</w:t>
+      </w:r>
+    </w:p>
+    <w:p>
+      <w:pPr>
+        <w:pStyle w:val="ListParagraph"/>
+        <w:numPr>
+          <w:ilvl w:val="0"/>
+          <w:numId w:val="12"/>
+        </w:numPr>
+      </w:pPr>
+      <w:r>
+        <w:t>New PM and Pairs for Iteration 5</w:t>
+      </w:r>
+    </w:p>
+    <w:p>
+      <w:pPr>
+        <w:pStyle w:val="ListParagraph"/>
+        <w:numPr>
+          <w:ilvl w:val="0"/>
+          <w:numId w:val="12"/>
+        </w:numPr>
+      </w:pPr>
+      <w:r>
+        <w:t>Discussion on the new Requirement</w:t>
+      </w:r>
+    </w:p>
+    <w:p>
+      <w:pPr>
+        <w:pStyle w:val="ListParagraph"/>
+        <w:numPr>
+          <w:ilvl w:val="0"/>
+          <w:numId w:val="12"/>
+        </w:numPr>
+      </w:pPr>
+      <w:r>
+        <w:t>Confirmation of Iteration 5</w:t>
+      </w:r>
+      <w:r>
+        <w:t xml:space="preserve"> schedule</w:t>
+      </w:r>
+    </w:p>
+    <w:p>
+      <w:pPr>
+        <w:pStyle w:val="ListParagraph"/>
+        <w:numPr>
+          <w:ilvl w:val="0"/>
+          <w:numId w:val="12"/>
+        </w:numPr>
+      </w:pPr>
+      <w:r>
+        <w:t>Critical Path</w:t>
+      </w:r>
+      <w:r>
+        <w:t xml:space="preserve"> for following iteration </w:t>
+      </w:r>
+    </w:p>
+    <w:p>
+      <w:pPr>
+        <w:pStyle w:val="ListParagraph"/>
+        <w:numPr>
+          <w:ilvl w:val="0"/>
+          <w:numId w:val="12"/>
+        </w:numPr>
+      </w:pPr>
+      <w:r>
+        <w:t>Preparation for next supervisor meeting</w:t>
+      </w:r>
+    </w:p>
+    <w:p>
+      <w:pPr>
+        <w:pStyle w:val="ListParagraph"/>
+        <w:numPr>
+          <w:ilvl w:val="0"/>
+          <w:numId w:val="12"/>
+        </w:numPr>
+      </w:pPr>
+      <w:r>
+        <w:t>Agenda for the next meeting</w:t>
+      </w:r>
+    </w:p>
+    <w:p/>
     <w:tbl>
       <w:tblPr>
         <w:tblStyle w:val="TableGrid"/>
@@ -291,6 +385,9 @@
             <w:r>
               <w:t>1</w:t>
             </w:r>
+            <w:r>
+              <w:t>a</w:t>
+            </w:r>
           </w:p>
         </w:tc>
         <w:tc>
@@ -299,30 +396,459 @@
           </w:tcPr>
           <w:p>
             <w:r>
-              <w:t xml:space="preserve">Status update </w:t>
-            </w:r>
-            <w:r>
-              <w:t>for the week</w:t>
+              <w:t>Status update for Iteration 4</w:t>
+            </w:r>
+          </w:p>
+          <w:p/>
+        </w:tc>
+        <w:tc>
+          <w:tcPr>
+            <w:tcW w:w="4290" w:type="dxa"/>
+          </w:tcPr>
+          <w:p>
+            <w:r>
+              <w:t xml:space="preserve">Go </w:t>
+            </w:r>
+            <w:r>
+              <w:t xml:space="preserve">through task metrics to see whether the tasks for the </w:t>
+            </w:r>
+            <w:r>
+              <w:t>functions</w:t>
+            </w:r>
+            <w:r>
+              <w:t xml:space="preserve"> are </w:t>
+            </w:r>
+            <w:r>
+              <w:t>completed.</w:t>
             </w:r>
             <w:r>
               <w:t xml:space="preserve"> </w:t>
             </w:r>
           </w:p>
+          <w:p>
+            <w:r>
+              <w:t>Currently behind schedule.</w:t>
+            </w:r>
+            <w:r>
+              <w:t xml:space="preserve"> </w:t>
+            </w:r>
+          </w:p>
+        </w:tc>
+        <w:tc>
+          <w:tcPr>
+            <w:tcW w:w="1278" w:type="dxa"/>
+          </w:tcPr>
+          <w:p>
+            <w:r>
+              <w:t>PM</w:t>
+            </w:r>
+          </w:p>
+        </w:tc>
+        <w:tc>
+          <w:tcPr>
+            <w:tcW w:w="1453" w:type="dxa"/>
+          </w:tcPr>
+          <w:p>
+            <w:r>
+              <w:t>23</w:t>
+            </w:r>
+            <w:r>
+              <w:t>/10</w:t>
+            </w:r>
+            <w:r>
+              <w:t>/15</w:t>
+            </w:r>
+          </w:p>
+        </w:tc>
+      </w:tr>
+      <w:tr>
+        <w:trPr>
+          <w:trHeight w:val="2331"/>
+        </w:trPr>
+        <w:tc>
+          <w:tcPr>
+            <w:tcW w:w="540" w:type="dxa"/>
+          </w:tcPr>
+          <w:p>
+            <w:r>
+              <w:t>1b</w:t>
+            </w:r>
+          </w:p>
+        </w:tc>
+        <w:tc>
+          <w:tcPr>
+            <w:tcW w:w="1704" w:type="dxa"/>
+          </w:tcPr>
+          <w:p>
+            <w:r>
+              <w:t xml:space="preserve">Mitigation Plan for 1a </w:t>
+            </w:r>
+          </w:p>
+        </w:tc>
+        <w:tc>
+          <w:tcPr>
+            <w:tcW w:w="4290" w:type="dxa"/>
+          </w:tcPr>
+          <w:p>
+            <w:r>
+              <w:t xml:space="preserve">Mitigation plan - Incomplete tasks need to be pushed to the next iteration </w:t>
+            </w:r>
+          </w:p>
+          <w:p>
+            <w:pPr>
+              <w:spacing w:after="160" w:line="259" w:lineRule="auto"/>
+              <w:rPr>
+                <w:rFonts w:asciiTheme="minorHAnsi" w:hAnsiTheme="minorHAnsi"/>
+                <w:lang w:val="en-US"/>
+              </w:rPr>
+            </w:pPr>
+            <w:r>
+              <w:rPr>
+                <w:rFonts w:asciiTheme="minorHAnsi" w:hAnsiTheme="minorHAnsi"/>
+                <w:lang w:val="en-US"/>
+              </w:rPr>
+              <w:t>Debugging of Overuse Report</w:t>
+            </w:r>
+          </w:p>
+          <w:p>
+            <w:pPr>
+              <w:pStyle w:val="ListParagraph"/>
+              <w:numPr>
+                <w:ilvl w:val="0"/>
+                <w:numId w:val="19"/>
+              </w:numPr>
+              <w:spacing w:after="160" w:line="259" w:lineRule="auto"/>
+              <w:rPr>
+                <w:rFonts w:asciiTheme="minorHAnsi" w:hAnsiTheme="minorHAnsi"/>
+                <w:lang w:val="en-US"/>
+              </w:rPr>
+            </w:pPr>
+            <w:r>
+              <w:rPr>
+                <w:rFonts w:asciiTheme="minorHAnsi" w:hAnsiTheme="minorHAnsi"/>
+                <w:lang w:val="en-US"/>
+              </w:rPr>
+              <w:t>Social Activeness Function</w:t>
+            </w:r>
+          </w:p>
+          <w:p>
+            <w:pPr>
+              <w:pStyle w:val="ListParagraph"/>
+              <w:numPr>
+                <w:ilvl w:val="0"/>
+                <w:numId w:val="19"/>
+              </w:numPr>
+              <w:spacing w:after="160" w:line="259" w:lineRule="auto"/>
+              <w:rPr>
+                <w:rFonts w:asciiTheme="minorHAnsi" w:hAnsiTheme="minorHAnsi"/>
+                <w:lang w:val="en-US"/>
+              </w:rPr>
+            </w:pPr>
+            <w:r>
+              <w:rPr>
+                <w:rFonts w:asciiTheme="minorHAnsi" w:hAnsiTheme="minorHAnsi"/>
+                <w:lang w:val="en-US"/>
+              </w:rPr>
+              <w:t>Testing of Top K Report</w:t>
+            </w:r>
+          </w:p>
+          <w:p>
+            <w:pPr>
+              <w:pStyle w:val="ListParagraph"/>
+              <w:numPr>
+                <w:ilvl w:val="0"/>
+                <w:numId w:val="19"/>
+              </w:numPr>
+              <w:spacing w:after="160" w:line="259" w:lineRule="auto"/>
+              <w:rPr>
+                <w:rFonts w:asciiTheme="minorHAnsi" w:hAnsiTheme="minorHAnsi"/>
+                <w:lang w:val="en-US"/>
+              </w:rPr>
+            </w:pPr>
+            <w:r>
+              <w:rPr>
+                <w:rFonts w:asciiTheme="minorHAnsi" w:hAnsiTheme="minorHAnsi"/>
+                <w:lang w:val="en-US"/>
+              </w:rPr>
+              <w:t>Build Additional Test cases for Top K Report</w:t>
+            </w:r>
+          </w:p>
+          <w:p>
+            <w:pPr>
+              <w:pStyle w:val="ListParagraph"/>
+              <w:numPr>
+                <w:ilvl w:val="0"/>
+                <w:numId w:val="19"/>
+              </w:numPr>
+              <w:spacing w:after="160" w:line="259" w:lineRule="auto"/>
+              <w:rPr>
+                <w:rFonts w:asciiTheme="minorHAnsi" w:hAnsiTheme="minorHAnsi"/>
+                <w:lang w:val="en-US"/>
+              </w:rPr>
+            </w:pPr>
+            <w:r>
+              <w:rPr>
+                <w:rFonts w:asciiTheme="minorHAnsi" w:hAnsiTheme="minorHAnsi"/>
+                <w:lang w:val="en-US"/>
+              </w:rPr>
+              <w:t>Debugging of Top K Report</w:t>
+            </w:r>
+          </w:p>
+          <w:p>
+            <w:pPr>
+              <w:pStyle w:val="ListParagraph"/>
+              <w:numPr>
+                <w:ilvl w:val="0"/>
+                <w:numId w:val="19"/>
+              </w:numPr>
+              <w:spacing w:after="160" w:line="259" w:lineRule="auto"/>
+              <w:rPr>
+                <w:rFonts w:asciiTheme="minorHAnsi" w:hAnsiTheme="minorHAnsi"/>
+                <w:lang w:val="en-US"/>
+              </w:rPr>
+            </w:pPr>
+            <w:r>
+              <w:rPr>
+                <w:rFonts w:asciiTheme="minorHAnsi" w:hAnsiTheme="minorHAnsi"/>
+                <w:lang w:val="en-US"/>
+              </w:rPr>
+              <w:t>Debugging of Basic App</w:t>
+            </w:r>
+          </w:p>
+          <w:p>
+            <w:pPr>
+              <w:pStyle w:val="ListParagraph"/>
+              <w:numPr>
+                <w:ilvl w:val="0"/>
+                <w:numId w:val="19"/>
+              </w:numPr>
+              <w:spacing w:after="160" w:line="259" w:lineRule="auto"/>
+              <w:rPr>
+                <w:rFonts w:asciiTheme="minorHAnsi" w:hAnsiTheme="minorHAnsi"/>
+                <w:lang w:val="en-US"/>
+              </w:rPr>
+            </w:pPr>
+            <w:r>
+              <w:rPr>
+                <w:rFonts w:asciiTheme="minorHAnsi" w:hAnsiTheme="minorHAnsi"/>
+                <w:lang w:val="en-US"/>
+              </w:rPr>
+              <w:t>Debugging of Heatmap</w:t>
+            </w:r>
+          </w:p>
           <w:p/>
         </w:tc>
         <w:tc>
           <w:tcPr>
+            <w:tcW w:w="1278" w:type="dxa"/>
+          </w:tcPr>
+          <w:p>
+            <w:r>
+              <w:t>PM</w:t>
+            </w:r>
+          </w:p>
+        </w:tc>
+        <w:tc>
+          <w:tcPr>
+            <w:tcW w:w="1453" w:type="dxa"/>
+          </w:tcPr>
+          <w:p>
+            <w:r>
+              <w:t>23</w:t>
+            </w:r>
+            <w:r>
+              <w:t>/10</w:t>
+            </w:r>
+            <w:r>
+              <w:t>/15</w:t>
+            </w:r>
+          </w:p>
+          <w:p/>
+          <w:p/>
+          <w:p/>
+          <w:p/>
+          <w:p/>
+          <w:p/>
+          <w:p/>
+          <w:p/>
+          <w:p/>
+          <w:p/>
+          <w:p/>
+          <w:p>
+            <w:pPr>
+              <w:tabs>
+                <w:tab w:val="left" w:pos="1220"/>
+              </w:tabs>
+            </w:pPr>
+            <w:r>
+              <w:tab/>
+            </w:r>
+          </w:p>
+        </w:tc>
+      </w:tr>
+      <w:tr>
+        <w:trPr>
+          <w:trHeight w:val="2331"/>
+        </w:trPr>
+        <w:tc>
+          <w:tcPr>
+            <w:tcW w:w="540" w:type="dxa"/>
+          </w:tcPr>
+          <w:p>
+            <w:r>
+              <w:t>1c</w:t>
+            </w:r>
+          </w:p>
+        </w:tc>
+        <w:tc>
+          <w:tcPr>
+            <w:tcW w:w="1704" w:type="dxa"/>
+          </w:tcPr>
+          <w:p>
+            <w:r>
+              <w:t>Bug Metrics</w:t>
+            </w:r>
+          </w:p>
+        </w:tc>
+        <w:tc>
+          <w:tcPr>
             <w:tcW w:w="4290" w:type="dxa"/>
           </w:tcPr>
           <w:p>
             <w:r>
-              <w:t>Go through the current debugging status</w:t>
-            </w:r>
-            <w:r>
-              <w:t xml:space="preserve"> for both pairs. </w:t>
+              <w:t>Bug Metrics: 8</w:t>
+            </w:r>
+          </w:p>
+          <w:p>
+            <w:r>
+              <w:t xml:space="preserve">Mitigation plan: Bugs to be fixed in iteration 5 under debugging </w:t>
+            </w:r>
+          </w:p>
+        </w:tc>
+        <w:tc>
+          <w:tcPr>
+            <w:tcW w:w="1278" w:type="dxa"/>
+          </w:tcPr>
+          <w:p>
+            <w:r>
+              <w:t>PM assigned to next iteration P1</w:t>
+            </w:r>
+          </w:p>
+        </w:tc>
+        <w:tc>
+          <w:tcPr>
+            <w:tcW w:w="1453" w:type="dxa"/>
+          </w:tcPr>
+          <w:p>
+            <w:r>
+              <w:t>23/10/2015</w:t>
+            </w:r>
+          </w:p>
+        </w:tc>
+      </w:tr>
+      <w:tr>
+        <w:trPr>
+          <w:trHeight w:val="2331"/>
+        </w:trPr>
+        <w:tc>
+          <w:tcPr>
+            <w:tcW w:w="540" w:type="dxa"/>
+          </w:tcPr>
+          <w:p>
+            <w:r>
+              <w:lastRenderedPageBreak/>
+              <w:t>1d</w:t>
+            </w:r>
+          </w:p>
+        </w:tc>
+        <w:tc>
+          <w:tcPr>
+            <w:tcW w:w="1704" w:type="dxa"/>
+          </w:tcPr>
+          <w:p>
+            <w:r>
+              <w:t>Code Sharing</w:t>
+            </w:r>
+          </w:p>
+        </w:tc>
+        <w:tc>
+          <w:tcPr>
+            <w:tcW w:w="4290" w:type="dxa"/>
+          </w:tcPr>
+          <w:p>
+            <w:r>
+              <w:t>Code sharing session for the rest to understand all the functions that are coded in iteration 4</w:t>
+            </w:r>
+          </w:p>
+        </w:tc>
+        <w:tc>
+          <w:tcPr>
+            <w:tcW w:w="1278" w:type="dxa"/>
+          </w:tcPr>
+          <w:p>
+            <w:r>
+              <w:t>Pair 1 &amp; Pair 2</w:t>
+            </w:r>
+          </w:p>
+        </w:tc>
+        <w:tc>
+          <w:tcPr>
+            <w:tcW w:w="1453" w:type="dxa"/>
+          </w:tcPr>
+          <w:p>
+            <w:r>
+              <w:t>23/10/2015</w:t>
+            </w:r>
+          </w:p>
+        </w:tc>
+      </w:tr>
+      <w:tr>
+        <w:trPr>
+          <w:trHeight w:val="2369"/>
+        </w:trPr>
+        <w:tc>
+          <w:tcPr>
+            <w:tcW w:w="540" w:type="dxa"/>
+          </w:tcPr>
+          <w:p>
+            <w:r>
+              <w:t>2</w:t>
+            </w:r>
+          </w:p>
+        </w:tc>
+        <w:tc>
+          <w:tcPr>
+            <w:tcW w:w="1704" w:type="dxa"/>
+          </w:tcPr>
+          <w:p>
+            <w:r>
+              <w:t xml:space="preserve">New PM and Pairs for Iteration </w:t>
+            </w:r>
+            <w:r>
+              <w:t>5</w:t>
+            </w:r>
+          </w:p>
+        </w:tc>
+        <w:tc>
+          <w:tcPr>
+            <w:tcW w:w="4290" w:type="dxa"/>
+          </w:tcPr>
+          <w:p>
+            <w:r>
+              <w:t>PM: Shuwen</w:t>
             </w:r>
           </w:p>
           <w:p/>
+          <w:p>
+            <w:r>
+              <w:t>Pair 1: Darren + Zhi Hui</w:t>
+            </w:r>
+          </w:p>
+          <w:p>
+            <w:r>
+              <w:t>Pair 2: Nabilah + Jeremy</w:t>
+            </w:r>
+          </w:p>
         </w:tc>
         <w:tc>
           <w:tcPr>
@@ -330,6 +856,354 @@
           </w:tcPr>
           <w:p>
             <w:r>
+              <w:t>All</w:t>
+            </w:r>
+          </w:p>
+        </w:tc>
+        <w:tc>
+          <w:tcPr>
+            <w:tcW w:w="1453" w:type="dxa"/>
+          </w:tcPr>
+          <w:p>
+            <w:pPr>
+              <w:jc w:val="center"/>
+            </w:pPr>
+            <w:r>
+              <w:t>-</w:t>
+            </w:r>
+          </w:p>
+        </w:tc>
+      </w:tr>
+      <w:tr>
+        <w:trPr>
+          <w:trHeight w:val="1012"/>
+        </w:trPr>
+        <w:tc>
+          <w:tcPr>
+            <w:tcW w:w="540" w:type="dxa"/>
+          </w:tcPr>
+          <w:p>
+            <w:r>
+              <w:t>3</w:t>
+            </w:r>
+          </w:p>
+        </w:tc>
+        <w:tc>
+          <w:tcPr>
+            <w:tcW w:w="1704" w:type="dxa"/>
+          </w:tcPr>
+          <w:p>
+            <w:r>
+              <w:t>Discussion on the new Requirement</w:t>
+            </w:r>
+          </w:p>
+          <w:p/>
+        </w:tc>
+        <w:tc>
+          <w:tcPr>
+            <w:tcW w:w="4290" w:type="dxa"/>
+          </w:tcPr>
+          <w:p>
+            <w:r>
+              <w:t>New Requirement group into 3 tasks</w:t>
+            </w:r>
+          </w:p>
+          <w:p>
+            <w:pPr>
+              <w:pStyle w:val="ListParagraph"/>
+              <w:numPr>
+                <w:ilvl w:val="0"/>
+                <w:numId w:val="22"/>
+              </w:numPr>
+              <w:rPr>
+                <w:lang w:val="en-US"/>
+              </w:rPr>
+            </w:pPr>
+            <w:r>
+              <w:rPr>
+                <w:lang w:val="en-US"/>
+              </w:rPr>
+              <w:t xml:space="preserve">Changes to Bootstrap function </w:t>
+            </w:r>
+          </w:p>
+          <w:p>
+            <w:pPr>
+              <w:pStyle w:val="ListParagraph"/>
+              <w:numPr>
+                <w:ilvl w:val="0"/>
+                <w:numId w:val="22"/>
+              </w:numPr>
+              <w:rPr>
+                <w:lang w:val="en-US"/>
+              </w:rPr>
+            </w:pPr>
+            <w:r>
+              <w:rPr>
+                <w:lang w:val="en-US"/>
+              </w:rPr>
+              <w:t xml:space="preserve">Changes to Basic App function </w:t>
+            </w:r>
+          </w:p>
+          <w:p>
+            <w:pPr>
+              <w:pStyle w:val="ListParagraph"/>
+              <w:numPr>
+                <w:ilvl w:val="0"/>
+                <w:numId w:val="22"/>
+              </w:numPr>
+              <w:rPr>
+                <w:lang w:val="en-US"/>
+              </w:rPr>
+            </w:pPr>
+            <w:r>
+              <w:rPr>
+                <w:lang w:val="en-US"/>
+              </w:rPr>
+              <w:t>Changes to Location delete function</w:t>
+            </w:r>
+          </w:p>
+          <w:p/>
+        </w:tc>
+        <w:tc>
+          <w:tcPr>
+            <w:tcW w:w="1278" w:type="dxa"/>
+          </w:tcPr>
+          <w:p>
+            <w:r>
+              <w:t>All</w:t>
+            </w:r>
+          </w:p>
+        </w:tc>
+        <w:tc>
+          <w:tcPr>
+            <w:tcW w:w="1453" w:type="dxa"/>
+          </w:tcPr>
+          <w:p>
+            <w:pPr>
+              <w:jc w:val="center"/>
+            </w:pPr>
+            <w:r>
+              <w:t>-</w:t>
+            </w:r>
+          </w:p>
+        </w:tc>
+      </w:tr>
+      <w:tr>
+        <w:trPr>
+          <w:trHeight w:val="1611"/>
+        </w:trPr>
+        <w:tc>
+          <w:tcPr>
+            <w:tcW w:w="540" w:type="dxa"/>
+          </w:tcPr>
+          <w:p>
+            <w:r>
+              <w:t>4</w:t>
+            </w:r>
+          </w:p>
+        </w:tc>
+        <w:tc>
+          <w:tcPr>
+            <w:tcW w:w="1704" w:type="dxa"/>
+          </w:tcPr>
+          <w:p>
+            <w:r>
+              <w:t xml:space="preserve">Confirming </w:t>
+            </w:r>
+            <w:r>
+              <w:t xml:space="preserve">of </w:t>
+            </w:r>
+            <w:r>
+              <w:t>Iteration 5 schedule</w:t>
+            </w:r>
+          </w:p>
+        </w:tc>
+        <w:tc>
+          <w:tcPr>
+            <w:tcW w:w="4290" w:type="dxa"/>
+          </w:tcPr>
+          <w:p>
+            <w:r>
+              <w:t xml:space="preserve">Schedule to be re-arranged as some functions are passed </w:t>
+            </w:r>
+            <w:r>
+              <w:t xml:space="preserve">and the new requirements </w:t>
+            </w:r>
+            <w:r>
+              <w:t>to iteration 5</w:t>
+            </w:r>
+          </w:p>
+          <w:p>
+            <w:r>
+              <w:t xml:space="preserve">Both pairs to name their dates and times to complete each of their functions, Pm will reschedule accordingly. </w:t>
+            </w:r>
+          </w:p>
+          <w:p>
+            <w:r>
+              <w:t>Pair 1: Darren + Zhi Hui</w:t>
+            </w:r>
+          </w:p>
+          <w:p>
+            <w:pPr>
+              <w:pStyle w:val="ListParagraph"/>
+              <w:numPr>
+                <w:ilvl w:val="0"/>
+                <w:numId w:val="23"/>
+              </w:numPr>
+              <w:rPr>
+                <w:lang w:val="en-US"/>
+              </w:rPr>
+            </w:pPr>
+            <w:r>
+              <w:rPr>
+                <w:lang w:val="en-US"/>
+              </w:rPr>
+              <w:t xml:space="preserve">Changes to Bootstrap function </w:t>
+            </w:r>
+          </w:p>
+          <w:p>
+            <w:pPr>
+              <w:pStyle w:val="ListParagraph"/>
+              <w:numPr>
+                <w:ilvl w:val="0"/>
+                <w:numId w:val="23"/>
+              </w:numPr>
+              <w:rPr>
+                <w:lang w:val="en-US"/>
+              </w:rPr>
+            </w:pPr>
+            <w:r>
+              <w:rPr>
+                <w:lang w:val="en-US"/>
+              </w:rPr>
+              <w:t>Changes to Location delete function</w:t>
+            </w:r>
+          </w:p>
+          <w:p>
+            <w:pPr>
+              <w:pStyle w:val="ListParagraph"/>
+              <w:numPr>
+                <w:ilvl w:val="0"/>
+                <w:numId w:val="23"/>
+              </w:numPr>
+            </w:pPr>
+            <w:r>
+              <w:t>Social Activeness</w:t>
+            </w:r>
+            <w:r>
+              <w:t xml:space="preserve"> function</w:t>
+            </w:r>
+          </w:p>
+          <w:p>
+            <w:pPr>
+              <w:pStyle w:val="ListParagraph"/>
+            </w:pPr>
+          </w:p>
+          <w:p>
+            <w:r>
+              <w:t>Pair 2: Nabilah + Jeremy</w:t>
+            </w:r>
+          </w:p>
+          <w:p>
+            <w:pPr>
+              <w:pStyle w:val="ListParagraph"/>
+              <w:numPr>
+                <w:ilvl w:val="0"/>
+                <w:numId w:val="19"/>
+              </w:numPr>
+              <w:spacing w:after="160" w:line="259" w:lineRule="auto"/>
+              <w:rPr>
+                <w:rFonts w:asciiTheme="minorHAnsi" w:hAnsiTheme="minorHAnsi"/>
+                <w:lang w:val="en-US"/>
+              </w:rPr>
+            </w:pPr>
+            <w:r>
+              <w:rPr>
+                <w:rFonts w:asciiTheme="minorHAnsi" w:hAnsiTheme="minorHAnsi"/>
+                <w:lang w:val="en-US"/>
+              </w:rPr>
+              <w:t>Debugging of Top K Report</w:t>
+            </w:r>
+          </w:p>
+          <w:p>
+            <w:pPr>
+              <w:pStyle w:val="ListParagraph"/>
+              <w:numPr>
+                <w:ilvl w:val="0"/>
+                <w:numId w:val="19"/>
+              </w:numPr>
+              <w:spacing w:after="160" w:line="259" w:lineRule="auto"/>
+              <w:rPr>
+                <w:rFonts w:asciiTheme="minorHAnsi" w:hAnsiTheme="minorHAnsi"/>
+                <w:lang w:val="en-US"/>
+              </w:rPr>
+            </w:pPr>
+            <w:r>
+              <w:rPr>
+                <w:rFonts w:asciiTheme="minorHAnsi" w:hAnsiTheme="minorHAnsi"/>
+                <w:lang w:val="en-US"/>
+              </w:rPr>
+              <w:t>Debugging of Basic App</w:t>
+            </w:r>
+          </w:p>
+          <w:p>
+            <w:pPr>
+              <w:pStyle w:val="ListParagraph"/>
+              <w:numPr>
+                <w:ilvl w:val="0"/>
+                <w:numId w:val="19"/>
+              </w:numPr>
+              <w:spacing w:after="160" w:line="259" w:lineRule="auto"/>
+              <w:rPr>
+                <w:rFonts w:asciiTheme="minorHAnsi" w:hAnsiTheme="minorHAnsi"/>
+                <w:lang w:val="en-US"/>
+              </w:rPr>
+            </w:pPr>
+            <w:r>
+              <w:rPr>
+                <w:rFonts w:asciiTheme="minorHAnsi" w:hAnsiTheme="minorHAnsi"/>
+                <w:lang w:val="en-US"/>
+              </w:rPr>
+              <w:t>Debugging of Heatmap</w:t>
+            </w:r>
+          </w:p>
+          <w:p>
+            <w:pPr>
+              <w:pStyle w:val="ListParagraph"/>
+              <w:numPr>
+                <w:ilvl w:val="0"/>
+                <w:numId w:val="23"/>
+              </w:numPr>
+              <w:rPr>
+                <w:lang w:val="en-US"/>
+              </w:rPr>
+            </w:pPr>
+            <w:r>
+              <w:rPr>
+                <w:lang w:val="en-US"/>
+              </w:rPr>
+              <w:t xml:space="preserve">Changes to Basic App function </w:t>
+            </w:r>
+          </w:p>
+          <w:p>
+            <w:pPr>
+              <w:pStyle w:val="ListParagraph"/>
+              <w:numPr>
+                <w:ilvl w:val="0"/>
+                <w:numId w:val="23"/>
+              </w:numPr>
+            </w:pPr>
+            <w:r>
+              <w:t>Deugging of Overuse</w:t>
+            </w:r>
+          </w:p>
+        </w:tc>
+        <w:tc>
+          <w:tcPr>
+            <w:tcW w:w="1278" w:type="dxa"/>
+          </w:tcPr>
+          <w:p>
+            <w:r>
               <w:t>PM</w:t>
             </w:r>
           </w:p>
@@ -339,14 +1213,193 @@
             <w:tcW w:w="1453" w:type="dxa"/>
           </w:tcPr>
           <w:p>
+            <w:pPr>
+              <w:jc w:val="center"/>
+            </w:pPr>
+            <w:r>
+              <w:t>-</w:t>
+            </w:r>
+          </w:p>
+        </w:tc>
+      </w:tr>
+      <w:tr>
+        <w:trPr>
+          <w:trHeight w:val="1080"/>
+        </w:trPr>
+        <w:tc>
+          <w:tcPr>
+            <w:tcW w:w="540" w:type="dxa"/>
+          </w:tcPr>
+          <w:p>
+            <w:r>
+              <w:t>5</w:t>
+            </w:r>
+          </w:p>
+        </w:tc>
+        <w:tc>
+          <w:tcPr>
+            <w:tcW w:w="1704" w:type="dxa"/>
+          </w:tcPr>
+          <w:p>
+            <w:r>
+              <w:t xml:space="preserve">Critical Path </w:t>
+            </w:r>
+          </w:p>
+        </w:tc>
+        <w:tc>
+          <w:tcPr>
+            <w:tcW w:w="4290" w:type="dxa"/>
+          </w:tcPr>
+          <w:p>
+            <w:r>
+              <w:t>To be revised based on the new requirement</w:t>
+            </w:r>
+          </w:p>
+        </w:tc>
+        <w:tc>
+          <w:tcPr>
+            <w:tcW w:w="1278" w:type="dxa"/>
+          </w:tcPr>
+          <w:p>
+            <w:r>
+              <w:t>PM</w:t>
+            </w:r>
+          </w:p>
+        </w:tc>
+        <w:tc>
+          <w:tcPr>
+            <w:tcW w:w="1453" w:type="dxa"/>
+          </w:tcPr>
+          <w:p>
+            <w:r>
+              <w:t>23</w:t>
+            </w:r>
+            <w:r>
+              <w:t>/10/2015</w:t>
+            </w:r>
+          </w:p>
+        </w:tc>
+      </w:tr>
+      <w:tr>
+        <w:trPr>
+          <w:trHeight w:val="947"/>
+        </w:trPr>
+        <w:tc>
+          <w:tcPr>
+            <w:tcW w:w="540" w:type="dxa"/>
+          </w:tcPr>
+          <w:p>
+            <w:r>
+              <w:t>6</w:t>
+            </w:r>
+          </w:p>
+        </w:tc>
+        <w:tc>
+          <w:tcPr>
+            <w:tcW w:w="1704" w:type="dxa"/>
+          </w:tcPr>
+          <w:p>
+            <w:r>
+              <w:t xml:space="preserve">Preparation for </w:t>
+            </w:r>
+            <w:r>
+              <w:t xml:space="preserve">next </w:t>
+            </w:r>
+            <w:bookmarkStart w:id="0" w:name="_GoBack"/>
+            <w:bookmarkEnd w:id="0"/>
+            <w:r>
+              <w:t>supervisor meeting</w:t>
+            </w:r>
+          </w:p>
+        </w:tc>
+        <w:tc>
+          <w:tcPr>
+            <w:tcW w:w="4290" w:type="dxa"/>
+          </w:tcPr>
+          <w:p>
+            <w:r>
+              <w:t>Do up the slides for the upcoming supervisor meeting</w:t>
+            </w:r>
+          </w:p>
+        </w:tc>
+        <w:tc>
+          <w:tcPr>
+            <w:tcW w:w="1278" w:type="dxa"/>
+          </w:tcPr>
+          <w:p>
+            <w:r>
+              <w:t>PM</w:t>
+            </w:r>
+          </w:p>
+        </w:tc>
+        <w:tc>
+          <w:tcPr>
+            <w:tcW w:w="1453" w:type="dxa"/>
+          </w:tcPr>
+          <w:p>
+            <w:r>
+              <w:t>25</w:t>
+            </w:r>
+            <w:r>
+              <w:t>/10/2015</w:t>
+            </w:r>
+          </w:p>
+        </w:tc>
+      </w:tr>
+      <w:tr>
+        <w:trPr>
+          <w:trHeight w:val="928"/>
+        </w:trPr>
+        <w:tc>
+          <w:tcPr>
+            <w:tcW w:w="540" w:type="dxa"/>
+          </w:tcPr>
+          <w:p>
+            <w:r>
+              <w:t>7</w:t>
+            </w:r>
+          </w:p>
+        </w:tc>
+        <w:tc>
+          <w:tcPr>
+            <w:tcW w:w="1704" w:type="dxa"/>
+          </w:tcPr>
+          <w:p>
+            <w:r>
+              <w:t>Schedule for Next Meeting</w:t>
+            </w:r>
+          </w:p>
+        </w:tc>
+        <w:tc>
+          <w:tcPr>
+            <w:tcW w:w="4290" w:type="dxa"/>
+          </w:tcPr>
+          <w:p>
+            <w:r>
+              <w:t>The next meeting will take place on Friday and review our work done throughout the week.</w:t>
+            </w:r>
+          </w:p>
+        </w:tc>
+        <w:tc>
+          <w:tcPr>
+            <w:tcW w:w="1278" w:type="dxa"/>
+          </w:tcPr>
+          <w:p>
+            <w:r>
+              <w:t>All</w:t>
+            </w:r>
+          </w:p>
+        </w:tc>
+        <w:tc>
+          <w:tcPr>
+            <w:tcW w:w="1453" w:type="dxa"/>
+          </w:tcPr>
+          <w:p>
             <w:r>
               <w:t>30</w:t>
             </w:r>
             <w:r>
-              <w:t>/10</w:t>
-            </w:r>
-            <w:r>
-              <w:t>/15</w:t>
+              <w:t>/10/2015</w:t>
             </w:r>
           </w:p>
         </w:tc>
@@ -355,13 +1408,14 @@
     <w:p/>
     <w:p>
       <w:r>
+        <w:lastRenderedPageBreak/>
         <w:t xml:space="preserve">The meeting was </w:t>
       </w:r>
       <w:r>
         <w:t>adjourned at</w:t>
       </w:r>
       <w:r>
-        <w:t xml:space="preserve"> 3:00pm</w:t>
+        <w:t xml:space="preserve"> 12pm, Saturday 24/10/2015</w:t>
       </w:r>
       <w:r>
         <w:t>. These minutes will be circulated and adopted if there are no amendments reported in the next 24 hours.</w:t>
@@ -382,7 +1436,7 @@
         <w:rPr>
           <w:u w:val="single"/>
         </w:rPr>
-        <w:t>Darren Tay</w:t>
+        <w:t>Tan Zhi Hui</w:t>
       </w:r>
     </w:p>
     <w:p>
@@ -407,22 +1461,38 @@
         <w:rPr>
           <w:u w:val="single"/>
         </w:rPr>
-        <w:t>Yee Shu Wen</w:t>
-      </w:r>
-    </w:p>
-    <w:p>
-      <w:pPr>
+        <w:t>Darren</w:t>
+      </w:r>
+      <w:r>
         <w:rPr>
           <w:u w:val="single"/>
         </w:rPr>
-      </w:pPr>
-    </w:p>
-    <w:p>
-      <w:pPr>
+        <w:t xml:space="preserve"> &amp; </w:t>
+      </w:r>
+      <w:r>
         <w:rPr>
           <w:u w:val="single"/>
         </w:rPr>
-      </w:pPr>
+        <w:t>Shu</w:t>
+      </w:r>
+      <w:r>
+        <w:rPr>
+          <w:u w:val="single"/>
+        </w:rPr>
+        <w:t xml:space="preserve"> </w:t>
+      </w:r>
+      <w:r>
+        <w:rPr>
+          <w:u w:val="single"/>
+        </w:rPr>
+        <w:t>W</w:t>
+      </w:r>
+      <w:r>
+        <w:rPr>
+          <w:u w:val="single"/>
+        </w:rPr>
+        <w:t>en</w:t>
+      </w:r>
     </w:p>
     <w:p>
       <w:pPr>
@@ -449,7 +1519,7 @@
 </file>
 
 <file path=word/numbering.xml><?xml version="1.0" encoding="utf-8"?>
-<w:numbering xmlns:wpc="http://schemas.microsoft.com/office/word/2010/wordprocessingCanvas" xmlns:mc="http://schemas.openxmlformats.org/markup-compatibility/2006" xmlns:o="urn:schemas-microsoft-com:office:office" xmlns:r="http://schemas.openxmlformats.org/officeDocument/2006/relationships" xmlns:m="http://schemas.openxmlformats.org/officeDocument/2006/math" xmlns:v="urn:schemas-microsoft-com:vml" xmlns:wp14="http://schemas.microsoft.com/office/word/2010/wordprocessingDrawing" xmlns:wp="http://schemas.openxmlformats.org/drawingml/2006/wordprocessingDrawing" xmlns:w10="urn:schemas-microsoft-com:office:word" xmlns:w="http://schemas.openxmlformats.org/wordprocessingml/2006/main" xmlns:w14="http://schemas.microsoft.com/office/word/2010/wordml" xmlns:wpg="http://schemas.microsoft.com/office/word/2010/wordprocessingGroup" xmlns:wpi="http://schemas.microsoft.com/office/word/2010/wordprocessingInk" xmlns:wne="http://schemas.microsoft.com/office/word/2006/wordml" xmlns:wps="http://schemas.microsoft.com/office/word/2010/wordprocessingShape" mc:Ignorable="w14 wp14">
+<w:numbering xmlns:wpc="http://schemas.microsoft.com/office/word/2010/wordprocessingCanvas" xmlns:mo="http://schemas.microsoft.com/office/mac/office/2008/main" xmlns:mc="http://schemas.openxmlformats.org/markup-compatibility/2006" xmlns:mv="urn:schemas-microsoft-com:mac:vml" xmlns:o="urn:schemas-microsoft-com:office:office" xmlns:r="http://schemas.openxmlformats.org/officeDocument/2006/relationships" xmlns:m="http://schemas.openxmlformats.org/officeDocument/2006/math" xmlns:v="urn:schemas-microsoft-com:vml" xmlns:wp14="http://schemas.microsoft.com/office/word/2010/wordprocessingDrawing" xmlns:wp="http://schemas.openxmlformats.org/drawingml/2006/wordprocessingDrawing" xmlns:w10="urn:schemas-microsoft-com:office:word" xmlns:w="http://schemas.openxmlformats.org/wordprocessingml/2006/main" xmlns:w14="http://schemas.microsoft.com/office/word/2010/wordml" xmlns:w15="http://schemas.microsoft.com/office/word/2012/wordml" xmlns:wpg="http://schemas.microsoft.com/office/word/2010/wordprocessingGroup" xmlns:wpi="http://schemas.microsoft.com/office/word/2010/wordprocessingInk" xmlns:wne="http://schemas.microsoft.com/office/word/2006/wordml" xmlns:wps="http://schemas.microsoft.com/office/word/2010/wordprocessingShape" mc:Ignorable="w14 w15 wp14">
   <w:abstractNum w:abstractNumId="0">
     <w:nsid w:val="01070C20"/>
     <w:multiLevelType w:val="hybridMultilevel"/>
@@ -742,6 +1812,119 @@
     </w:lvl>
   </w:abstractNum>
   <w:abstractNum w:abstractNumId="3">
+    <w:nsid w:val="06B803FD"/>
+    <w:multiLevelType w:val="hybridMultilevel"/>
+    <w:tmpl w:val="439C2614"/>
+    <w:lvl w:ilvl="0" w:tplc="04090001">
+      <w:start w:val="1"/>
+      <w:numFmt w:val="bullet"/>
+      <w:lvlText w:val=""/>
+      <w:lvlJc w:val="left"/>
+      <w:pPr>
+        <w:ind w:left="720" w:hanging="360"/>
+      </w:pPr>
+      <w:rPr>
+        <w:rFonts w:ascii="Symbol" w:hAnsi="Symbol" w:hint="default"/>
+      </w:rPr>
+    </w:lvl>
+    <w:lvl w:ilvl="1" w:tplc="04090003" w:tentative="1">
+      <w:start w:val="1"/>
+      <w:numFmt w:val="bullet"/>
+      <w:lvlText w:val="o"/>
+      <w:lvlJc w:val="left"/>
+      <w:pPr>
+        <w:ind w:left="1440" w:hanging="360"/>
+      </w:pPr>
+      <w:rPr>
+        <w:rFonts w:ascii="Courier New" w:hAnsi="Courier New" w:cs="Courier New" w:hint="default"/>
+      </w:rPr>
+    </w:lvl>
+    <w:lvl w:ilvl="2" w:tplc="04090005" w:tentative="1">
+      <w:start w:val="1"/>
+      <w:numFmt w:val="bullet"/>
+      <w:lvlText w:val=""/>
+      <w:lvlJc w:val="left"/>
+      <w:pPr>
+        <w:ind w:left="2160" w:hanging="360"/>
+      </w:pPr>
+      <w:rPr>
+        <w:rFonts w:ascii="Wingdings" w:hAnsi="Wingdings" w:hint="default"/>
+      </w:rPr>
+    </w:lvl>
+    <w:lvl w:ilvl="3" w:tplc="04090001" w:tentative="1">
+      <w:start w:val="1"/>
+      <w:numFmt w:val="bullet"/>
+      <w:lvlText w:val=""/>
+      <w:lvlJc w:val="left"/>
+      <w:pPr>
+        <w:ind w:left="2880" w:hanging="360"/>
+      </w:pPr>
+      <w:rPr>
+        <w:rFonts w:ascii="Symbol" w:hAnsi="Symbol" w:hint="default"/>
+      </w:rPr>
+    </w:lvl>
+    <w:lvl w:ilvl="4" w:tplc="04090003" w:tentative="1">
+      <w:start w:val="1"/>
+      <w:numFmt w:val="bullet"/>
+      <w:lvlText w:val="o"/>
+      <w:lvlJc w:val="left"/>
+      <w:pPr>
+        <w:ind w:left="3600" w:hanging="360"/>
+      </w:pPr>
+      <w:rPr>
+        <w:rFonts w:ascii="Courier New" w:hAnsi="Courier New" w:cs="Courier New" w:hint="default"/>
+      </w:rPr>
+    </w:lvl>
+    <w:lvl w:ilvl="5" w:tplc="04090005" w:tentative="1">
+      <w:start w:val="1"/>
+      <w:numFmt w:val="bullet"/>
+      <w:lvlText w:val=""/>
+      <w:lvlJc w:val="left"/>
+      <w:pPr>
+        <w:ind w:left="4320" w:hanging="360"/>
+      </w:pPr>
+      <w:rPr>
+        <w:rFonts w:ascii="Wingdings" w:hAnsi="Wingdings" w:hint="default"/>
+      </w:rPr>
+    </w:lvl>
+    <w:lvl w:ilvl="6" w:tplc="04090001" w:tentative="1">
+      <w:start w:val="1"/>
+      <w:numFmt w:val="bullet"/>
+      <w:lvlText w:val=""/>
+      <w:lvlJc w:val="left"/>
+      <w:pPr>
+        <w:ind w:left="5040" w:hanging="360"/>
+      </w:pPr>
+      <w:rPr>
+        <w:rFonts w:ascii="Symbol" w:hAnsi="Symbol" w:hint="default"/>
+      </w:rPr>
+    </w:lvl>
+    <w:lvl w:ilvl="7" w:tplc="04090003" w:tentative="1">
+      <w:start w:val="1"/>
+      <w:numFmt w:val="bullet"/>
+      <w:lvlText w:val="o"/>
+      <w:lvlJc w:val="left"/>
+      <w:pPr>
+        <w:ind w:left="5760" w:hanging="360"/>
+      </w:pPr>
+      <w:rPr>
+        <w:rFonts w:ascii="Courier New" w:hAnsi="Courier New" w:cs="Courier New" w:hint="default"/>
+      </w:rPr>
+    </w:lvl>
+    <w:lvl w:ilvl="8" w:tplc="04090005" w:tentative="1">
+      <w:start w:val="1"/>
+      <w:numFmt w:val="bullet"/>
+      <w:lvlText w:val=""/>
+      <w:lvlJc w:val="left"/>
+      <w:pPr>
+        <w:ind w:left="6480" w:hanging="360"/>
+      </w:pPr>
+      <w:rPr>
+        <w:rFonts w:ascii="Wingdings" w:hAnsi="Wingdings" w:hint="default"/>
+      </w:rPr>
+    </w:lvl>
+  </w:abstractNum>
+  <w:abstractNum w:abstractNumId="4">
     <w:nsid w:val="1A322A22"/>
     <w:multiLevelType w:val="hybridMultilevel"/>
     <w:tmpl w:val="4D2C27FE"/>
@@ -854,7 +2037,7 @@
       </w:rPr>
     </w:lvl>
   </w:abstractNum>
-  <w:abstractNum w:abstractNumId="4">
+  <w:abstractNum w:abstractNumId="5">
     <w:nsid w:val="1F966AFE"/>
     <w:multiLevelType w:val="hybridMultilevel"/>
     <w:tmpl w:val="189EE33E"/>
@@ -943,7 +2126,7 @@
       </w:pPr>
     </w:lvl>
   </w:abstractNum>
-  <w:abstractNum w:abstractNumId="5">
+  <w:abstractNum w:abstractNumId="6">
     <w:nsid w:val="1FBC2AF5"/>
     <w:multiLevelType w:val="hybridMultilevel"/>
     <w:tmpl w:val="AC8CF3C2"/>
@@ -1056,7 +2239,7 @@
       </w:rPr>
     </w:lvl>
   </w:abstractNum>
-  <w:abstractNum w:abstractNumId="6">
+  <w:abstractNum w:abstractNumId="7">
     <w:nsid w:val="2C6134E4"/>
     <w:multiLevelType w:val="hybridMultilevel"/>
     <w:tmpl w:val="77A0A730"/>
@@ -1168,7 +2351,7 @@
       </w:rPr>
     </w:lvl>
   </w:abstractNum>
-  <w:abstractNum w:abstractNumId="7">
+  <w:abstractNum w:abstractNumId="8">
     <w:nsid w:val="33AF0206"/>
     <w:multiLevelType w:val="hybridMultilevel"/>
     <w:tmpl w:val="6AC2F3BC"/>
@@ -1281,7 +2464,209 @@
       </w:rPr>
     </w:lvl>
   </w:abstractNum>
-  <w:abstractNum w:abstractNumId="8">
+  <w:abstractNum w:abstractNumId="9">
+    <w:nsid w:val="40D741AD"/>
+    <w:multiLevelType w:val="hybridMultilevel"/>
+    <w:tmpl w:val="ABEACB70"/>
+    <w:lvl w:ilvl="0" w:tplc="04090001">
+      <w:start w:val="1"/>
+      <w:numFmt w:val="bullet"/>
+      <w:lvlText w:val=""/>
+      <w:lvlJc w:val="left"/>
+      <w:pPr>
+        <w:ind w:left="720" w:hanging="360"/>
+      </w:pPr>
+      <w:rPr>
+        <w:rFonts w:ascii="Symbol" w:hAnsi="Symbol" w:hint="default"/>
+      </w:rPr>
+    </w:lvl>
+    <w:lvl w:ilvl="1" w:tplc="04090003" w:tentative="1">
+      <w:start w:val="1"/>
+      <w:numFmt w:val="bullet"/>
+      <w:lvlText w:val="o"/>
+      <w:lvlJc w:val="left"/>
+      <w:pPr>
+        <w:ind w:left="1440" w:hanging="360"/>
+      </w:pPr>
+      <w:rPr>
+        <w:rFonts w:ascii="Courier New" w:hAnsi="Courier New" w:cs="Courier New" w:hint="default"/>
+      </w:rPr>
+    </w:lvl>
+    <w:lvl w:ilvl="2" w:tplc="04090005" w:tentative="1">
+      <w:start w:val="1"/>
+      <w:numFmt w:val="bullet"/>
+      <w:lvlText w:val=""/>
+      <w:lvlJc w:val="left"/>
+      <w:pPr>
+        <w:ind w:left="2160" w:hanging="360"/>
+      </w:pPr>
+      <w:rPr>
+        <w:rFonts w:ascii="Wingdings" w:hAnsi="Wingdings" w:hint="default"/>
+      </w:rPr>
+    </w:lvl>
+    <w:lvl w:ilvl="3" w:tplc="04090001" w:tentative="1">
+      <w:start w:val="1"/>
+      <w:numFmt w:val="bullet"/>
+      <w:lvlText w:val=""/>
+      <w:lvlJc w:val="left"/>
+      <w:pPr>
+        <w:ind w:left="2880" w:hanging="360"/>
+      </w:pPr>
+      <w:rPr>
+        <w:rFonts w:ascii="Symbol" w:hAnsi="Symbol" w:hint="default"/>
+      </w:rPr>
+    </w:lvl>
+    <w:lvl w:ilvl="4" w:tplc="04090003" w:tentative="1">
+      <w:start w:val="1"/>
+      <w:numFmt w:val="bullet"/>
+      <w:lvlText w:val="o"/>
+      <w:lvlJc w:val="left"/>
+      <w:pPr>
+        <w:ind w:left="3600" w:hanging="360"/>
+      </w:pPr>
+      <w:rPr>
+        <w:rFonts w:ascii="Courier New" w:hAnsi="Courier New" w:cs="Courier New" w:hint="default"/>
+      </w:rPr>
+    </w:lvl>
+    <w:lvl w:ilvl="5" w:tplc="04090005" w:tentative="1">
+      <w:start w:val="1"/>
+      <w:numFmt w:val="bullet"/>
+      <w:lvlText w:val=""/>
+      <w:lvlJc w:val="left"/>
+      <w:pPr>
+        <w:ind w:left="4320" w:hanging="360"/>
+      </w:pPr>
+      <w:rPr>
+        <w:rFonts w:ascii="Wingdings" w:hAnsi="Wingdings" w:hint="default"/>
+      </w:rPr>
+    </w:lvl>
+    <w:lvl w:ilvl="6" w:tplc="04090001" w:tentative="1">
+      <w:start w:val="1"/>
+      <w:numFmt w:val="bullet"/>
+      <w:lvlText w:val=""/>
+      <w:lvlJc w:val="left"/>
+      <w:pPr>
+        <w:ind w:left="5040" w:hanging="360"/>
+      </w:pPr>
+      <w:rPr>
+        <w:rFonts w:ascii="Symbol" w:hAnsi="Symbol" w:hint="default"/>
+      </w:rPr>
+    </w:lvl>
+    <w:lvl w:ilvl="7" w:tplc="04090003" w:tentative="1">
+      <w:start w:val="1"/>
+      <w:numFmt w:val="bullet"/>
+      <w:lvlText w:val="o"/>
+      <w:lvlJc w:val="left"/>
+      <w:pPr>
+        <w:ind w:left="5760" w:hanging="360"/>
+      </w:pPr>
+      <w:rPr>
+        <w:rFonts w:ascii="Courier New" w:hAnsi="Courier New" w:cs="Courier New" w:hint="default"/>
+      </w:rPr>
+    </w:lvl>
+    <w:lvl w:ilvl="8" w:tplc="04090005" w:tentative="1">
+      <w:start w:val="1"/>
+      <w:numFmt w:val="bullet"/>
+      <w:lvlText w:val=""/>
+      <w:lvlJc w:val="left"/>
+      <w:pPr>
+        <w:ind w:left="6480" w:hanging="360"/>
+      </w:pPr>
+      <w:rPr>
+        <w:rFonts w:ascii="Wingdings" w:hAnsi="Wingdings" w:hint="default"/>
+      </w:rPr>
+    </w:lvl>
+  </w:abstractNum>
+  <w:abstractNum w:abstractNumId="10">
+    <w:nsid w:val="41080F44"/>
+    <w:multiLevelType w:val="hybridMultilevel"/>
+    <w:tmpl w:val="189EE33E"/>
+    <w:lvl w:ilvl="0" w:tplc="08090011">
+      <w:start w:val="1"/>
+      <w:numFmt w:val="decimal"/>
+      <w:lvlText w:val="%1)"/>
+      <w:lvlJc w:val="left"/>
+      <w:pPr>
+        <w:ind w:left="720" w:hanging="360"/>
+      </w:pPr>
+      <w:rPr>
+        <w:rFonts w:hint="default"/>
+      </w:rPr>
+    </w:lvl>
+    <w:lvl w:ilvl="1" w:tplc="08090019">
+      <w:start w:val="1"/>
+      <w:numFmt w:val="lowerLetter"/>
+      <w:lvlText w:val="%2."/>
+      <w:lvlJc w:val="left"/>
+      <w:pPr>
+        <w:ind w:left="1440" w:hanging="360"/>
+      </w:pPr>
+    </w:lvl>
+    <w:lvl w:ilvl="2" w:tplc="0809001B" w:tentative="1">
+      <w:start w:val="1"/>
+      <w:numFmt w:val="lowerRoman"/>
+      <w:lvlText w:val="%3."/>
+      <w:lvlJc w:val="right"/>
+      <w:pPr>
+        <w:ind w:left="2160" w:hanging="180"/>
+      </w:pPr>
+    </w:lvl>
+    <w:lvl w:ilvl="3" w:tplc="0809000F" w:tentative="1">
+      <w:start w:val="1"/>
+      <w:numFmt w:val="decimal"/>
+      <w:lvlText w:val="%4."/>
+      <w:lvlJc w:val="left"/>
+      <w:pPr>
+        <w:ind w:left="2880" w:hanging="360"/>
+      </w:pPr>
+    </w:lvl>
+    <w:lvl w:ilvl="4" w:tplc="08090019" w:tentative="1">
+      <w:start w:val="1"/>
+      <w:numFmt w:val="lowerLetter"/>
+      <w:lvlText w:val="%5."/>
+      <w:lvlJc w:val="left"/>
+      <w:pPr>
+        <w:ind w:left="3600" w:hanging="360"/>
+      </w:pPr>
+    </w:lvl>
+    <w:lvl w:ilvl="5" w:tplc="0809001B" w:tentative="1">
+      <w:start w:val="1"/>
+      <w:numFmt w:val="lowerRoman"/>
+      <w:lvlText w:val="%6."/>
+      <w:lvlJc w:val="right"/>
+      <w:pPr>
+        <w:ind w:left="4320" w:hanging="180"/>
+      </w:pPr>
+    </w:lvl>
+    <w:lvl w:ilvl="6" w:tplc="0809000F" w:tentative="1">
+      <w:start w:val="1"/>
+      <w:numFmt w:val="decimal"/>
+      <w:lvlText w:val="%7."/>
+      <w:lvlJc w:val="left"/>
+      <w:pPr>
+        <w:ind w:left="5040" w:hanging="360"/>
+      </w:pPr>
+    </w:lvl>
+    <w:lvl w:ilvl="7" w:tplc="08090019" w:tentative="1">
+      <w:start w:val="1"/>
+      <w:numFmt w:val="lowerLetter"/>
+      <w:lvlText w:val="%8."/>
+      <w:lvlJc w:val="left"/>
+      <w:pPr>
+        <w:ind w:left="5760" w:hanging="360"/>
+      </w:pPr>
+    </w:lvl>
+    <w:lvl w:ilvl="8" w:tplc="0809001B" w:tentative="1">
+      <w:start w:val="1"/>
+      <w:numFmt w:val="lowerRoman"/>
+      <w:lvlText w:val="%9."/>
+      <w:lvlJc w:val="right"/>
+      <w:pPr>
+        <w:ind w:left="6480" w:hanging="180"/>
+      </w:pPr>
+    </w:lvl>
+  </w:abstractNum>
+  <w:abstractNum w:abstractNumId="11">
     <w:nsid w:val="42E76CEB"/>
     <w:multiLevelType w:val="hybridMultilevel"/>
     <w:tmpl w:val="3BDCD232"/>
@@ -1370,7 +2755,7 @@
       </w:pPr>
     </w:lvl>
   </w:abstractNum>
-  <w:abstractNum w:abstractNumId="9">
+  <w:abstractNum w:abstractNumId="12">
     <w:nsid w:val="44B93131"/>
     <w:multiLevelType w:val="hybridMultilevel"/>
     <w:tmpl w:val="8DCC619E"/>
@@ -1483,7 +2868,7 @@
       </w:rPr>
     </w:lvl>
   </w:abstractNum>
-  <w:abstractNum w:abstractNumId="10">
+  <w:abstractNum w:abstractNumId="13">
     <w:nsid w:val="48913606"/>
     <w:multiLevelType w:val="hybridMultilevel"/>
     <w:tmpl w:val="A52E69A2"/>
@@ -1596,7 +2981,7 @@
       </w:rPr>
     </w:lvl>
   </w:abstractNum>
-  <w:abstractNum w:abstractNumId="11">
+  <w:abstractNum w:abstractNumId="14">
     <w:nsid w:val="4B513997"/>
     <w:multiLevelType w:val="hybridMultilevel"/>
     <w:tmpl w:val="DCEE2606"/>
@@ -1685,7 +3070,120 @@
       </w:pPr>
     </w:lvl>
   </w:abstractNum>
-  <w:abstractNum w:abstractNumId="12">
+  <w:abstractNum w:abstractNumId="15">
+    <w:nsid w:val="506622A0"/>
+    <w:multiLevelType w:val="hybridMultilevel"/>
+    <w:tmpl w:val="0B8EB3BE"/>
+    <w:lvl w:ilvl="0" w:tplc="04090001">
+      <w:start w:val="1"/>
+      <w:numFmt w:val="bullet"/>
+      <w:lvlText w:val=""/>
+      <w:lvlJc w:val="left"/>
+      <w:pPr>
+        <w:ind w:left="720" w:hanging="360"/>
+      </w:pPr>
+      <w:rPr>
+        <w:rFonts w:ascii="Symbol" w:hAnsi="Symbol" w:hint="default"/>
+      </w:rPr>
+    </w:lvl>
+    <w:lvl w:ilvl="1" w:tplc="04090003" w:tentative="1">
+      <w:start w:val="1"/>
+      <w:numFmt w:val="bullet"/>
+      <w:lvlText w:val="o"/>
+      <w:lvlJc w:val="left"/>
+      <w:pPr>
+        <w:ind w:left="1440" w:hanging="360"/>
+      </w:pPr>
+      <w:rPr>
+        <w:rFonts w:ascii="Courier New" w:hAnsi="Courier New" w:cs="Courier New" w:hint="default"/>
+      </w:rPr>
+    </w:lvl>
+    <w:lvl w:ilvl="2" w:tplc="04090005" w:tentative="1">
+      <w:start w:val="1"/>
+      <w:numFmt w:val="bullet"/>
+      <w:lvlText w:val=""/>
+      <w:lvlJc w:val="left"/>
+      <w:pPr>
+        <w:ind w:left="2160" w:hanging="360"/>
+      </w:pPr>
+      <w:rPr>
+        <w:rFonts w:ascii="Wingdings" w:hAnsi="Wingdings" w:hint="default"/>
+      </w:rPr>
+    </w:lvl>
+    <w:lvl w:ilvl="3" w:tplc="04090001" w:tentative="1">
+      <w:start w:val="1"/>
+      <w:numFmt w:val="bullet"/>
+      <w:lvlText w:val=""/>
+      <w:lvlJc w:val="left"/>
+      <w:pPr>
+        <w:ind w:left="2880" w:hanging="360"/>
+      </w:pPr>
+      <w:rPr>
+        <w:rFonts w:ascii="Symbol" w:hAnsi="Symbol" w:hint="default"/>
+      </w:rPr>
+    </w:lvl>
+    <w:lvl w:ilvl="4" w:tplc="04090003" w:tentative="1">
+      <w:start w:val="1"/>
+      <w:numFmt w:val="bullet"/>
+      <w:lvlText w:val="o"/>
+      <w:lvlJc w:val="left"/>
+      <w:pPr>
+        <w:ind w:left="3600" w:hanging="360"/>
+      </w:pPr>
+      <w:rPr>
+        <w:rFonts w:ascii="Courier New" w:hAnsi="Courier New" w:cs="Courier New" w:hint="default"/>
+      </w:rPr>
+    </w:lvl>
+    <w:lvl w:ilvl="5" w:tplc="04090005" w:tentative="1">
+      <w:start w:val="1"/>
+      <w:numFmt w:val="bullet"/>
+      <w:lvlText w:val=""/>
+      <w:lvlJc w:val="left"/>
+      <w:pPr>
+        <w:ind w:left="4320" w:hanging="360"/>
+      </w:pPr>
+      <w:rPr>
+        <w:rFonts w:ascii="Wingdings" w:hAnsi="Wingdings" w:hint="default"/>
+      </w:rPr>
+    </w:lvl>
+    <w:lvl w:ilvl="6" w:tplc="04090001" w:tentative="1">
+      <w:start w:val="1"/>
+      <w:numFmt w:val="bullet"/>
+      <w:lvlText w:val=""/>
+      <w:lvlJc w:val="left"/>
+      <w:pPr>
+        <w:ind w:left="5040" w:hanging="360"/>
+      </w:pPr>
+      <w:rPr>
+        <w:rFonts w:ascii="Symbol" w:hAnsi="Symbol" w:hint="default"/>
+      </w:rPr>
+    </w:lvl>
+    <w:lvl w:ilvl="7" w:tplc="04090003" w:tentative="1">
+      <w:start w:val="1"/>
+      <w:numFmt w:val="bullet"/>
+      <w:lvlText w:val="o"/>
+      <w:lvlJc w:val="left"/>
+      <w:pPr>
+        <w:ind w:left="5760" w:hanging="360"/>
+      </w:pPr>
+      <w:rPr>
+        <w:rFonts w:ascii="Courier New" w:hAnsi="Courier New" w:cs="Courier New" w:hint="default"/>
+      </w:rPr>
+    </w:lvl>
+    <w:lvl w:ilvl="8" w:tplc="04090005" w:tentative="1">
+      <w:start w:val="1"/>
+      <w:numFmt w:val="bullet"/>
+      <w:lvlText w:val=""/>
+      <w:lvlJc w:val="left"/>
+      <w:pPr>
+        <w:ind w:left="6480" w:hanging="360"/>
+      </w:pPr>
+      <w:rPr>
+        <w:rFonts w:ascii="Wingdings" w:hAnsi="Wingdings" w:hint="default"/>
+      </w:rPr>
+    </w:lvl>
+  </w:abstractNum>
+  <w:abstractNum w:abstractNumId="16">
     <w:nsid w:val="578C5702"/>
     <w:multiLevelType w:val="hybridMultilevel"/>
     <w:tmpl w:val="6316BFB6"/>
@@ -1774,7 +3272,7 @@
       </w:pPr>
     </w:lvl>
   </w:abstractNum>
-  <w:abstractNum w:abstractNumId="13">
+  <w:abstractNum w:abstractNumId="17">
     <w:nsid w:val="5A2F16FC"/>
     <w:multiLevelType w:val="hybridMultilevel"/>
     <w:tmpl w:val="C5F021D0"/>
@@ -1863,7 +3361,7 @@
       </w:pPr>
     </w:lvl>
   </w:abstractNum>
-  <w:abstractNum w:abstractNumId="14">
+  <w:abstractNum w:abstractNumId="18">
     <w:nsid w:val="60F60456"/>
     <w:multiLevelType w:val="hybridMultilevel"/>
     <w:tmpl w:val="8F08B344"/>
@@ -1975,7 +3473,7 @@
       </w:rPr>
     </w:lvl>
   </w:abstractNum>
-  <w:abstractNum w:abstractNumId="15">
+  <w:abstractNum w:abstractNumId="19">
     <w:nsid w:val="6F107C87"/>
     <w:multiLevelType w:val="hybridMultilevel"/>
     <w:tmpl w:val="E1924898"/>
@@ -2064,7 +3562,147 @@
       </w:pPr>
     </w:lvl>
   </w:abstractNum>
-  <w:abstractNum w:abstractNumId="16">
+  <w:abstractNum w:abstractNumId="20">
+    <w:nsid w:val="71F34A86"/>
+    <w:multiLevelType w:val="hybridMultilevel"/>
+    <w:tmpl w:val="55E4A66C"/>
+    <w:lvl w:ilvl="0" w:tplc="2A6E20A2">
+      <w:start w:val="1"/>
+      <w:numFmt w:val="bullet"/>
+      <w:lvlText w:val=""/>
+      <w:lvlJc w:val="left"/>
+      <w:pPr>
+        <w:tabs>
+          <w:tab w:val="num" w:pos="720"/>
+        </w:tabs>
+        <w:ind w:left="720" w:hanging="360"/>
+      </w:pPr>
+      <w:rPr>
+        <w:rFonts w:ascii="Wingdings 2" w:hAnsi="Wingdings 2" w:hint="default"/>
+      </w:rPr>
+    </w:lvl>
+    <w:lvl w:ilvl="1" w:tplc="595E06F0" w:tentative="1">
+      <w:start w:val="1"/>
+      <w:numFmt w:val="bullet"/>
+      <w:lvlText w:val=""/>
+      <w:lvlJc w:val="left"/>
+      <w:pPr>
+        <w:tabs>
+          <w:tab w:val="num" w:pos="1440"/>
+        </w:tabs>
+        <w:ind w:left="1440" w:hanging="360"/>
+      </w:pPr>
+      <w:rPr>
+        <w:rFonts w:ascii="Wingdings 2" w:hAnsi="Wingdings 2" w:hint="default"/>
+      </w:rPr>
+    </w:lvl>
+    <w:lvl w:ilvl="2" w:tplc="6AE695CE" w:tentative="1">
+      <w:start w:val="1"/>
+      <w:numFmt w:val="bullet"/>
+      <w:lvlText w:val=""/>
+      <w:lvlJc w:val="left"/>
+      <w:pPr>
+        <w:tabs>
+          <w:tab w:val="num" w:pos="2160"/>
+        </w:tabs>
+        <w:ind w:left="2160" w:hanging="360"/>
+      </w:pPr>
+      <w:rPr>
+        <w:rFonts w:ascii="Wingdings 2" w:hAnsi="Wingdings 2" w:hint="default"/>
+      </w:rPr>
+    </w:lvl>
+    <w:lvl w:ilvl="3" w:tplc="AB068552" w:tentative="1">
+      <w:start w:val="1"/>
+      <w:numFmt w:val="bullet"/>
+      <w:lvlText w:val=""/>
+      <w:lvlJc w:val="left"/>
+      <w:pPr>
+        <w:tabs>
+          <w:tab w:val="num" w:pos="2880"/>
+        </w:tabs>
+        <w:ind w:left="2880" w:hanging="360"/>
+      </w:pPr>
+      <w:rPr>
+        <w:rFonts w:ascii="Wingdings 2" w:hAnsi="Wingdings 2" w:hint="default"/>
+      </w:rPr>
+    </w:lvl>
+    <w:lvl w:ilvl="4" w:tplc="1A301952" w:tentative="1">
+      <w:start w:val="1"/>
+      <w:numFmt w:val="bullet"/>
+      <w:lvlText w:val=""/>
+      <w:lvlJc w:val="left"/>
+      <w:pPr>
+        <w:tabs>
+          <w:tab w:val="num" w:pos="3600"/>
+        </w:tabs>
+        <w:ind w:left="3600" w:hanging="360"/>
+      </w:pPr>
+      <w:rPr>
+        <w:rFonts w:ascii="Wingdings 2" w:hAnsi="Wingdings 2" w:hint="default"/>
+      </w:rPr>
+    </w:lvl>
+    <w:lvl w:ilvl="5" w:tplc="9FA050DC" w:tentative="1">
+      <w:start w:val="1"/>
+      <w:numFmt w:val="bullet"/>
+      <w:lvlText w:val=""/>
+      <w:lvlJc w:val="left"/>
+      <w:pPr>
+        <w:tabs>
+          <w:tab w:val="num" w:pos="4320"/>
+        </w:tabs>
+        <w:ind w:left="4320" w:hanging="360"/>
+      </w:pPr>
+      <w:rPr>
+        <w:rFonts w:ascii="Wingdings 2" w:hAnsi="Wingdings 2" w:hint="default"/>
+      </w:rPr>
+    </w:lvl>
+    <w:lvl w:ilvl="6" w:tplc="89E24A8C" w:tentative="1">
+      <w:start w:val="1"/>
+      <w:numFmt w:val="bullet"/>
+      <w:lvlText w:val=""/>
+      <w:lvlJc w:val="left"/>
+      <w:pPr>
+        <w:tabs>
+          <w:tab w:val="num" w:pos="5040"/>
+        </w:tabs>
+        <w:ind w:left="5040" w:hanging="360"/>
+      </w:pPr>
+      <w:rPr>
+        <w:rFonts w:ascii="Wingdings 2" w:hAnsi="Wingdings 2" w:hint="default"/>
+      </w:rPr>
+    </w:lvl>
+    <w:lvl w:ilvl="7" w:tplc="318ADC2E" w:tentative="1">
+      <w:start w:val="1"/>
+      <w:numFmt w:val="bullet"/>
+      <w:lvlText w:val=""/>
+      <w:lvlJc w:val="left"/>
+      <w:pPr>
+        <w:tabs>
+          <w:tab w:val="num" w:pos="5760"/>
+        </w:tabs>
+        <w:ind w:left="5760" w:hanging="360"/>
+      </w:pPr>
+      <w:rPr>
+        <w:rFonts w:ascii="Wingdings 2" w:hAnsi="Wingdings 2" w:hint="default"/>
+      </w:rPr>
+    </w:lvl>
+    <w:lvl w:ilvl="8" w:tplc="81A2B45E" w:tentative="1">
+      <w:start w:val="1"/>
+      <w:numFmt w:val="bullet"/>
+      <w:lvlText w:val=""/>
+      <w:lvlJc w:val="left"/>
+      <w:pPr>
+        <w:tabs>
+          <w:tab w:val="num" w:pos="6480"/>
+        </w:tabs>
+        <w:ind w:left="6480" w:hanging="360"/>
+      </w:pPr>
+      <w:rPr>
+        <w:rFonts w:ascii="Wingdings 2" w:hAnsi="Wingdings 2" w:hint="default"/>
+      </w:rPr>
+    </w:lvl>
+  </w:abstractNum>
+  <w:abstractNum w:abstractNumId="21">
     <w:nsid w:val="73EB4D7F"/>
     <w:multiLevelType w:val="hybridMultilevel"/>
     <w:tmpl w:val="EC7C06A8"/>
@@ -2153,62 +3791,220 @@
       </w:pPr>
     </w:lvl>
   </w:abstractNum>
+  <w:abstractNum w:abstractNumId="22">
+    <w:nsid w:val="790040F2"/>
+    <w:multiLevelType w:val="hybridMultilevel"/>
+    <w:tmpl w:val="8DB044D6"/>
+    <w:lvl w:ilvl="0" w:tplc="376EED80">
+      <w:start w:val="1"/>
+      <w:numFmt w:val="bullet"/>
+      <w:lvlText w:val=""/>
+      <w:lvlJc w:val="left"/>
+      <w:pPr>
+        <w:tabs>
+          <w:tab w:val="num" w:pos="720"/>
+        </w:tabs>
+        <w:ind w:left="720" w:hanging="360"/>
+      </w:pPr>
+      <w:rPr>
+        <w:rFonts w:ascii="Wingdings 2" w:hAnsi="Wingdings 2" w:hint="default"/>
+      </w:rPr>
+    </w:lvl>
+    <w:lvl w:ilvl="1" w:tplc="DD42C8D8" w:tentative="1">
+      <w:start w:val="1"/>
+      <w:numFmt w:val="bullet"/>
+      <w:lvlText w:val=""/>
+      <w:lvlJc w:val="left"/>
+      <w:pPr>
+        <w:tabs>
+          <w:tab w:val="num" w:pos="1440"/>
+        </w:tabs>
+        <w:ind w:left="1440" w:hanging="360"/>
+      </w:pPr>
+      <w:rPr>
+        <w:rFonts w:ascii="Wingdings 2" w:hAnsi="Wingdings 2" w:hint="default"/>
+      </w:rPr>
+    </w:lvl>
+    <w:lvl w:ilvl="2" w:tplc="9B7A26A8" w:tentative="1">
+      <w:start w:val="1"/>
+      <w:numFmt w:val="bullet"/>
+      <w:lvlText w:val=""/>
+      <w:lvlJc w:val="left"/>
+      <w:pPr>
+        <w:tabs>
+          <w:tab w:val="num" w:pos="2160"/>
+        </w:tabs>
+        <w:ind w:left="2160" w:hanging="360"/>
+      </w:pPr>
+      <w:rPr>
+        <w:rFonts w:ascii="Wingdings 2" w:hAnsi="Wingdings 2" w:hint="default"/>
+      </w:rPr>
+    </w:lvl>
+    <w:lvl w:ilvl="3" w:tplc="41942B04" w:tentative="1">
+      <w:start w:val="1"/>
+      <w:numFmt w:val="bullet"/>
+      <w:lvlText w:val=""/>
+      <w:lvlJc w:val="left"/>
+      <w:pPr>
+        <w:tabs>
+          <w:tab w:val="num" w:pos="2880"/>
+        </w:tabs>
+        <w:ind w:left="2880" w:hanging="360"/>
+      </w:pPr>
+      <w:rPr>
+        <w:rFonts w:ascii="Wingdings 2" w:hAnsi="Wingdings 2" w:hint="default"/>
+      </w:rPr>
+    </w:lvl>
+    <w:lvl w:ilvl="4" w:tplc="7D7A2D08" w:tentative="1">
+      <w:start w:val="1"/>
+      <w:numFmt w:val="bullet"/>
+      <w:lvlText w:val=""/>
+      <w:lvlJc w:val="left"/>
+      <w:pPr>
+        <w:tabs>
+          <w:tab w:val="num" w:pos="3600"/>
+        </w:tabs>
+        <w:ind w:left="3600" w:hanging="360"/>
+      </w:pPr>
+      <w:rPr>
+        <w:rFonts w:ascii="Wingdings 2" w:hAnsi="Wingdings 2" w:hint="default"/>
+      </w:rPr>
+    </w:lvl>
+    <w:lvl w:ilvl="5" w:tplc="06BCBC64" w:tentative="1">
+      <w:start w:val="1"/>
+      <w:numFmt w:val="bullet"/>
+      <w:lvlText w:val=""/>
+      <w:lvlJc w:val="left"/>
+      <w:pPr>
+        <w:tabs>
+          <w:tab w:val="num" w:pos="4320"/>
+        </w:tabs>
+        <w:ind w:left="4320" w:hanging="360"/>
+      </w:pPr>
+      <w:rPr>
+        <w:rFonts w:ascii="Wingdings 2" w:hAnsi="Wingdings 2" w:hint="default"/>
+      </w:rPr>
+    </w:lvl>
+    <w:lvl w:ilvl="6" w:tplc="E1922E82" w:tentative="1">
+      <w:start w:val="1"/>
+      <w:numFmt w:val="bullet"/>
+      <w:lvlText w:val=""/>
+      <w:lvlJc w:val="left"/>
+      <w:pPr>
+        <w:tabs>
+          <w:tab w:val="num" w:pos="5040"/>
+        </w:tabs>
+        <w:ind w:left="5040" w:hanging="360"/>
+      </w:pPr>
+      <w:rPr>
+        <w:rFonts w:ascii="Wingdings 2" w:hAnsi="Wingdings 2" w:hint="default"/>
+      </w:rPr>
+    </w:lvl>
+    <w:lvl w:ilvl="7" w:tplc="9CFAC7AC" w:tentative="1">
+      <w:start w:val="1"/>
+      <w:numFmt w:val="bullet"/>
+      <w:lvlText w:val=""/>
+      <w:lvlJc w:val="left"/>
+      <w:pPr>
+        <w:tabs>
+          <w:tab w:val="num" w:pos="5760"/>
+        </w:tabs>
+        <w:ind w:left="5760" w:hanging="360"/>
+      </w:pPr>
+      <w:rPr>
+        <w:rFonts w:ascii="Wingdings 2" w:hAnsi="Wingdings 2" w:hint="default"/>
+      </w:rPr>
+    </w:lvl>
+    <w:lvl w:ilvl="8" w:tplc="A488736A" w:tentative="1">
+      <w:start w:val="1"/>
+      <w:numFmt w:val="bullet"/>
+      <w:lvlText w:val=""/>
+      <w:lvlJc w:val="left"/>
+      <w:pPr>
+        <w:tabs>
+          <w:tab w:val="num" w:pos="6480"/>
+        </w:tabs>
+        <w:ind w:left="6480" w:hanging="360"/>
+      </w:pPr>
+      <w:rPr>
+        <w:rFonts w:ascii="Wingdings 2" w:hAnsi="Wingdings 2" w:hint="default"/>
+      </w:rPr>
+    </w:lvl>
+  </w:abstractNum>
   <w:num w:numId="1">
-    <w:abstractNumId w:val="12"/>
+    <w:abstractNumId w:val="16"/>
   </w:num>
   <w:num w:numId="2">
-    <w:abstractNumId w:val="13"/>
+    <w:abstractNumId w:val="17"/>
   </w:num>
   <w:num w:numId="3">
-    <w:abstractNumId w:val="16"/>
+    <w:abstractNumId w:val="21"/>
   </w:num>
   <w:num w:numId="4">
     <w:abstractNumId w:val="2"/>
   </w:num>
   <w:num w:numId="5">
-    <w:abstractNumId w:val="14"/>
+    <w:abstractNumId w:val="18"/>
   </w:num>
   <w:num w:numId="6">
-    <w:abstractNumId w:val="6"/>
+    <w:abstractNumId w:val="7"/>
   </w:num>
   <w:num w:numId="7">
-    <w:abstractNumId w:val="8"/>
+    <w:abstractNumId w:val="11"/>
   </w:num>
   <w:num w:numId="8">
     <w:abstractNumId w:val="0"/>
   </w:num>
   <w:num w:numId="9">
-    <w:abstractNumId w:val="7"/>
+    <w:abstractNumId w:val="8"/>
   </w:num>
   <w:num w:numId="10">
-    <w:abstractNumId w:val="15"/>
+    <w:abstractNumId w:val="19"/>
   </w:num>
   <w:num w:numId="11">
-    <w:abstractNumId w:val="11"/>
+    <w:abstractNumId w:val="14"/>
   </w:num>
   <w:num w:numId="12">
+    <w:abstractNumId w:val="5"/>
+  </w:num>
+  <w:num w:numId="13">
     <w:abstractNumId w:val="4"/>
   </w:num>
-  <w:num w:numId="13">
-    <w:abstractNumId w:val="3"/>
-  </w:num>
   <w:num w:numId="14">
-    <w:abstractNumId w:val="5"/>
+    <w:abstractNumId w:val="6"/>
   </w:num>
   <w:num w:numId="15">
-    <w:abstractNumId w:val="10"/>
+    <w:abstractNumId w:val="13"/>
   </w:num>
   <w:num w:numId="16">
-    <w:abstractNumId w:val="9"/>
+    <w:abstractNumId w:val="12"/>
   </w:num>
   <w:num w:numId="17">
     <w:abstractNumId w:val="1"/>
+  </w:num>
+  <w:num w:numId="18">
+    <w:abstractNumId w:val="20"/>
+  </w:num>
+  <w:num w:numId="19">
+    <w:abstractNumId w:val="15"/>
+  </w:num>
+  <w:num w:numId="20">
+    <w:abstractNumId w:val="10"/>
+  </w:num>
+  <w:num w:numId="21">
+    <w:abstractNumId w:val="22"/>
+  </w:num>
+  <w:num w:numId="22">
+    <w:abstractNumId w:val="9"/>
+  </w:num>
+  <w:num w:numId="23">
+    <w:abstractNumId w:val="3"/>
   </w:num>
 </w:numbering>
 </file>
 
 <file path=word/styles.xml><?xml version="1.0" encoding="utf-8"?>
-<w:styles xmlns:mc="http://schemas.openxmlformats.org/markup-compatibility/2006" xmlns:r="http://schemas.openxmlformats.org/officeDocument/2006/relationships" xmlns:w="http://schemas.openxmlformats.org/wordprocessingml/2006/main" xmlns:w14="http://schemas.microsoft.com/office/word/2010/wordml" mc:Ignorable="w14">
+<w:styles xmlns:mc="http://schemas.openxmlformats.org/markup-compatibility/2006" xmlns:r="http://schemas.openxmlformats.org/officeDocument/2006/relationships" xmlns:w="http://schemas.openxmlformats.org/wordprocessingml/2006/main" xmlns:w14="http://schemas.microsoft.com/office/word/2010/wordml" xmlns:w15="http://schemas.microsoft.com/office/word/2012/wordml" mc:Ignorable="w14 w15">
   <w:docDefaults>
     <w:rPrDefault>
       <w:rPr>
@@ -2220,157 +4016,376 @@
     </w:rPrDefault>
     <w:pPrDefault/>
   </w:docDefaults>
-  <w:latentStyles w:defLockedState="0" w:defUIPriority="99" w:defSemiHidden="1" w:defUnhideWhenUsed="1" w:defQFormat="0" w:count="267">
-    <w:lsdException w:name="Normal" w:semiHidden="0" w:uiPriority="0" w:unhideWhenUsed="0" w:qFormat="1"/>
-    <w:lsdException w:name="heading 1" w:semiHidden="0" w:uiPriority="9" w:unhideWhenUsed="0" w:qFormat="1"/>
-    <w:lsdException w:name="heading 2" w:uiPriority="9" w:qFormat="1"/>
-    <w:lsdException w:name="heading 3" w:uiPriority="9" w:qFormat="1"/>
-    <w:lsdException w:name="heading 4" w:uiPriority="9" w:qFormat="1"/>
-    <w:lsdException w:name="heading 5" w:uiPriority="9" w:qFormat="1"/>
-    <w:lsdException w:name="heading 6" w:uiPriority="9" w:qFormat="1"/>
-    <w:lsdException w:name="heading 7" w:uiPriority="9" w:qFormat="1"/>
-    <w:lsdException w:name="heading 8" w:uiPriority="9" w:qFormat="1"/>
-    <w:lsdException w:name="heading 9" w:uiPriority="9" w:qFormat="1"/>
-    <w:lsdException w:name="toc 1" w:uiPriority="39"/>
-    <w:lsdException w:name="toc 2" w:uiPriority="39"/>
-    <w:lsdException w:name="toc 3" w:uiPriority="39"/>
-    <w:lsdException w:name="toc 4" w:uiPriority="39"/>
-    <w:lsdException w:name="toc 5" w:uiPriority="39"/>
-    <w:lsdException w:name="toc 6" w:uiPriority="39"/>
-    <w:lsdException w:name="toc 7" w:uiPriority="39"/>
-    <w:lsdException w:name="toc 8" w:uiPriority="39"/>
-    <w:lsdException w:name="toc 9" w:uiPriority="39"/>
-    <w:lsdException w:name="caption" w:uiPriority="35" w:qFormat="1"/>
-    <w:lsdException w:name="Title" w:semiHidden="0" w:uiPriority="10" w:unhideWhenUsed="0" w:qFormat="1"/>
-    <w:lsdException w:name="Default Paragraph Font" w:uiPriority="1"/>
-    <w:lsdException w:name="Subtitle" w:semiHidden="0" w:uiPriority="11" w:unhideWhenUsed="0" w:qFormat="1"/>
-    <w:lsdException w:name="Strong" w:semiHidden="0" w:uiPriority="22" w:unhideWhenUsed="0" w:qFormat="1"/>
-    <w:lsdException w:name="Emphasis" w:semiHidden="0" w:uiPriority="20" w:unhideWhenUsed="0" w:qFormat="1"/>
-    <w:lsdException w:name="Table Grid" w:semiHidden="0" w:uiPriority="39" w:unhideWhenUsed="0"/>
-    <w:lsdException w:name="Placeholder Text" w:unhideWhenUsed="0"/>
-    <w:lsdException w:name="No Spacing" w:semiHidden="0" w:uiPriority="1" w:unhideWhenUsed="0" w:qFormat="1"/>
-    <w:lsdException w:name="Light Shading" w:semiHidden="0" w:uiPriority="60" w:unhideWhenUsed="0"/>
-    <w:lsdException w:name="Light List" w:semiHidden="0" w:uiPriority="61" w:unhideWhenUsed="0"/>
-    <w:lsdException w:name="Light Grid" w:semiHidden="0" w:uiPriority="62" w:unhideWhenUsed="0"/>
-    <w:lsdException w:name="Medium Shading 1" w:semiHidden="0" w:uiPriority="63" w:unhideWhenUsed="0"/>
-    <w:lsdException w:name="Medium Shading 2" w:semiHidden="0" w:uiPriority="64" w:unhideWhenUsed="0"/>
-    <w:lsdException w:name="Medium List 1" w:semiHidden="0" w:uiPriority="65" w:unhideWhenUsed="0"/>
-    <w:lsdException w:name="Medium List 2" w:semiHidden="0" w:uiPriority="66" w:unhideWhenUsed="0"/>
-    <w:lsdException w:name="Medium Grid 1" w:semiHidden="0" w:uiPriority="67" w:unhideWhenUsed="0"/>
-    <w:lsdException w:name="Medium Grid 2" w:semiHidden="0" w:uiPriority="68" w:unhideWhenUsed="0"/>
-    <w:lsdException w:name="Medium Grid 3" w:semiHidden="0" w:uiPriority="69" w:unhideWhenUsed="0"/>
-    <w:lsdException w:name="Dark List" w:semiHidden="0" w:uiPriority="70" w:unhideWhenUsed="0"/>
-    <w:lsdException w:name="Colorful Shading" w:semiHidden="0" w:uiPriority="71" w:unhideWhenUsed="0"/>
-    <w:lsdException w:name="Colorful List" w:semiHidden="0" w:uiPriority="72" w:unhideWhenUsed="0"/>
-    <w:lsdException w:name="Colorful Grid" w:semiHidden="0" w:uiPriority="73" w:unhideWhenUsed="0"/>
-    <w:lsdException w:name="Light Shading Accent 1" w:semiHidden="0" w:uiPriority="60" w:unhideWhenUsed="0"/>
-    <w:lsdException w:name="Light List Accent 1" w:semiHidden="0" w:uiPriority="61" w:unhideWhenUsed="0"/>
-    <w:lsdException w:name="Light Grid Accent 1" w:semiHidden="0" w:uiPriority="62" w:unhideWhenUsed="0"/>
-    <w:lsdException w:name="Medium Shading 1 Accent 1" w:semiHidden="0" w:uiPriority="63" w:unhideWhenUsed="0"/>
-    <w:lsdException w:name="Medium Shading 2 Accent 1" w:semiHidden="0" w:uiPriority="64" w:unhideWhenUsed="0"/>
-    <w:lsdException w:name="Medium List 1 Accent 1" w:semiHidden="0" w:uiPriority="65" w:unhideWhenUsed="0"/>
-    <w:lsdException w:name="Revision" w:unhideWhenUsed="0"/>
-    <w:lsdException w:name="List Paragraph" w:semiHidden="0" w:uiPriority="34" w:unhideWhenUsed="0" w:qFormat="1"/>
-    <w:lsdException w:name="Quote" w:semiHidden="0" w:uiPriority="29" w:unhideWhenUsed="0" w:qFormat="1"/>
-    <w:lsdException w:name="Intense Quote" w:semiHidden="0" w:uiPriority="30" w:unhideWhenUsed="0" w:qFormat="1"/>
-    <w:lsdException w:name="Medium List 2 Accent 1" w:semiHidden="0" w:uiPriority="66" w:unhideWhenUsed="0"/>
-    <w:lsdException w:name="Medium Grid 1 Accent 1" w:semiHidden="0" w:uiPriority="67" w:unhideWhenUsed="0"/>
-    <w:lsdException w:name="Medium Grid 2 Accent 1" w:semiHidden="0" w:uiPriority="68" w:unhideWhenUsed="0"/>
-    <w:lsdException w:name="Medium Grid 3 Accent 1" w:semiHidden="0" w:uiPriority="69" w:unhideWhenUsed="0"/>
-    <w:lsdException w:name="Dark List Accent 1" w:semiHidden="0" w:uiPriority="70" w:unhideWhenUsed="0"/>
-    <w:lsdException w:name="Colorful Shading Accent 1" w:semiHidden="0" w:uiPriority="71" w:unhideWhenUsed="0"/>
-    <w:lsdException w:name="Colorful List Accent 1" w:semiHidden="0" w:uiPriority="72" w:unhideWhenUsed="0"/>
-    <w:lsdException w:name="Colorful Grid Accent 1" w:semiHidden="0" w:uiPriority="73" w:unhideWhenUsed="0"/>
-    <w:lsdException w:name="Light Shading Accent 2" w:semiHidden="0" w:uiPriority="60" w:unhideWhenUsed="0"/>
-    <w:lsdException w:name="Light List Accent 2" w:semiHidden="0" w:uiPriority="61" w:unhideWhenUsed="0"/>
-    <w:lsdException w:name="Light Grid Accent 2" w:semiHidden="0" w:uiPriority="62" w:unhideWhenUsed="0"/>
-    <w:lsdException w:name="Medium Shading 1 Accent 2" w:semiHidden="0" w:uiPriority="63" w:unhideWhenUsed="0"/>
-    <w:lsdException w:name="Medium Shading 2 Accent 2" w:semiHidden="0" w:uiPriority="64" w:unhideWhenUsed="0"/>
-    <w:lsdException w:name="Medium List 1 Accent 2" w:semiHidden="0" w:uiPriority="65" w:unhideWhenUsed="0"/>
-    <w:lsdException w:name="Medium List 2 Accent 2" w:semiHidden="0" w:uiPriority="66" w:unhideWhenUsed="0"/>
-    <w:lsdException w:name="Medium Grid 1 Accent 2" w:semiHidden="0" w:uiPriority="67" w:unhideWhenUsed="0"/>
-    <w:lsdException w:name="Medium Grid 2 Accent 2" w:semiHidden="0" w:uiPriority="68" w:unhideWhenUsed="0"/>
-    <w:lsdException w:name="Medium Grid 3 Accent 2" w:semiHidden="0" w:uiPriority="69" w:unhideWhenUsed="0"/>
-    <w:lsdException w:name="Dark List Accent 2" w:semiHidden="0" w:uiPriority="70" w:unhideWhenUsed="0"/>
-    <w:lsdException w:name="Colorful Shading Accent 2" w:semiHidden="0" w:uiPriority="71" w:unhideWhenUsed="0"/>
-    <w:lsdException w:name="Colorful List Accent 2" w:semiHidden="0" w:uiPriority="72" w:unhideWhenUsed="0"/>
-    <w:lsdException w:name="Colorful Grid Accent 2" w:semiHidden="0" w:uiPriority="73" w:unhideWhenUsed="0"/>
-    <w:lsdException w:name="Light Shading Accent 3" w:semiHidden="0" w:uiPriority="60" w:unhideWhenUsed="0"/>
-    <w:lsdException w:name="Light List Accent 3" w:semiHidden="0" w:uiPriority="61" w:unhideWhenUsed="0"/>
-    <w:lsdException w:name="Light Grid Accent 3" w:semiHidden="0" w:uiPriority="62" w:unhideWhenUsed="0"/>
-    <w:lsdException w:name="Medium Shading 1 Accent 3" w:semiHidden="0" w:uiPriority="63" w:unhideWhenUsed="0"/>
-    <w:lsdException w:name="Medium Shading 2 Accent 3" w:semiHidden="0" w:uiPriority="64" w:unhideWhenUsed="0"/>
-    <w:lsdException w:name="Medium List 1 Accent 3" w:semiHidden="0" w:uiPriority="65" w:unhideWhenUsed="0"/>
-    <w:lsdException w:name="Medium List 2 Accent 3" w:semiHidden="0" w:uiPriority="66" w:unhideWhenUsed="0"/>
-    <w:lsdException w:name="Medium Grid 1 Accent 3" w:semiHidden="0" w:uiPriority="67" w:unhideWhenUsed="0"/>
-    <w:lsdException w:name="Medium Grid 2 Accent 3" w:semiHidden="0" w:uiPriority="68" w:unhideWhenUsed="0"/>
-    <w:lsdException w:name="Medium Grid 3 Accent 3" w:semiHidden="0" w:uiPriority="69" w:unhideWhenUsed="0"/>
-    <w:lsdException w:name="Dark List Accent 3" w:semiHidden="0" w:uiPriority="70" w:unhideWhenUsed="0"/>
-    <w:lsdException w:name="Colorful Shading Accent 3" w:semiHidden="0" w:uiPriority="71" w:unhideWhenUsed="0"/>
-    <w:lsdException w:name="Colorful List Accent 3" w:semiHidden="0" w:uiPriority="72" w:unhideWhenUsed="0"/>
-    <w:lsdException w:name="Colorful Grid Accent 3" w:semiHidden="0" w:uiPriority="73" w:unhideWhenUsed="0"/>
-    <w:lsdException w:name="Light Shading Accent 4" w:semiHidden="0" w:uiPriority="60" w:unhideWhenUsed="0"/>
-    <w:lsdException w:name="Light List Accent 4" w:semiHidden="0" w:uiPriority="61" w:unhideWhenUsed="0"/>
-    <w:lsdException w:name="Light Grid Accent 4" w:semiHidden="0" w:uiPriority="62" w:unhideWhenUsed="0"/>
-    <w:lsdException w:name="Medium Shading 1 Accent 4" w:semiHidden="0" w:uiPriority="63" w:unhideWhenUsed="0"/>
-    <w:lsdException w:name="Medium Shading 2 Accent 4" w:semiHidden="0" w:uiPriority="64" w:unhideWhenUsed="0"/>
-    <w:lsdException w:name="Medium List 1 Accent 4" w:semiHidden="0" w:uiPriority="65" w:unhideWhenUsed="0"/>
-    <w:lsdException w:name="Medium List 2 Accent 4" w:semiHidden="0" w:uiPriority="66" w:unhideWhenUsed="0"/>
-    <w:lsdException w:name="Medium Grid 1 Accent 4" w:semiHidden="0" w:uiPriority="67" w:unhideWhenUsed="0"/>
-    <w:lsdException w:name="Medium Grid 2 Accent 4" w:semiHidden="0" w:uiPriority="68" w:unhideWhenUsed="0"/>
-    <w:lsdException w:name="Medium Grid 3 Accent 4" w:semiHidden="0" w:uiPriority="69" w:unhideWhenUsed="0"/>
-    <w:lsdException w:name="Dark List Accent 4" w:semiHidden="0" w:uiPriority="70" w:unhideWhenUsed="0"/>
-    <w:lsdException w:name="Colorful Shading Accent 4" w:semiHidden="0" w:uiPriority="71" w:unhideWhenUsed="0"/>
-    <w:lsdException w:name="Colorful List Accent 4" w:semiHidden="0" w:uiPriority="72" w:unhideWhenUsed="0"/>
-    <w:lsdException w:name="Colorful Grid Accent 4" w:semiHidden="0" w:uiPriority="73" w:unhideWhenUsed="0"/>
-    <w:lsdException w:name="Light Shading Accent 5" w:semiHidden="0" w:uiPriority="60" w:unhideWhenUsed="0"/>
-    <w:lsdException w:name="Light List Accent 5" w:semiHidden="0" w:uiPriority="61" w:unhideWhenUsed="0"/>
-    <w:lsdException w:name="Light Grid Accent 5" w:semiHidden="0" w:uiPriority="62" w:unhideWhenUsed="0"/>
-    <w:lsdException w:name="Medium Shading 1 Accent 5" w:semiHidden="0" w:uiPriority="63" w:unhideWhenUsed="0"/>
-    <w:lsdException w:name="Medium Shading 2 Accent 5" w:semiHidden="0" w:uiPriority="64" w:unhideWhenUsed="0"/>
-    <w:lsdException w:name="Medium List 1 Accent 5" w:semiHidden="0" w:uiPriority="65" w:unhideWhenUsed="0"/>
-    <w:lsdException w:name="Medium List 2 Accent 5" w:semiHidden="0" w:uiPriority="66" w:unhideWhenUsed="0"/>
-    <w:lsdException w:name="Medium Grid 1 Accent 5" w:semiHidden="0" w:uiPriority="67" w:unhideWhenUsed="0"/>
-    <w:lsdException w:name="Medium Grid 2 Accent 5" w:semiHidden="0" w:uiPriority="68" w:unhideWhenUsed="0"/>
-    <w:lsdException w:name="Medium Grid 3 Accent 5" w:semiHidden="0" w:uiPriority="69" w:unhideWhenUsed="0"/>
-    <w:lsdException w:name="Dark List Accent 5" w:semiHidden="0" w:uiPriority="70" w:unhideWhenUsed="0"/>
-    <w:lsdException w:name="Colorful Shading Accent 5" w:semiHidden="0" w:uiPriority="71" w:unhideWhenUsed="0"/>
-    <w:lsdException w:name="Colorful List Accent 5" w:semiHidden="0" w:uiPriority="72" w:unhideWhenUsed="0"/>
-    <w:lsdException w:name="Colorful Grid Accent 5" w:semiHidden="0" w:uiPriority="73" w:unhideWhenUsed="0"/>
-    <w:lsdException w:name="Light Shading Accent 6" w:semiHidden="0" w:uiPriority="60" w:unhideWhenUsed="0"/>
-    <w:lsdException w:name="Light List Accent 6" w:semiHidden="0" w:uiPriority="61" w:unhideWhenUsed="0"/>
-    <w:lsdException w:name="Light Grid Accent 6" w:semiHidden="0" w:uiPriority="62" w:unhideWhenUsed="0"/>
-    <w:lsdException w:name="Medium Shading 1 Accent 6" w:semiHidden="0" w:uiPriority="63" w:unhideWhenUsed="0"/>
-    <w:lsdException w:name="Medium Shading 2 Accent 6" w:semiHidden="0" w:uiPriority="64" w:unhideWhenUsed="0"/>
-    <w:lsdException w:name="Medium List 1 Accent 6" w:semiHidden="0" w:uiPriority="65" w:unhideWhenUsed="0"/>
-    <w:lsdException w:name="Medium List 2 Accent 6" w:semiHidden="0" w:uiPriority="66" w:unhideWhenUsed="0"/>
-    <w:lsdException w:name="Medium Grid 1 Accent 6" w:semiHidden="0" w:uiPriority="67" w:unhideWhenUsed="0"/>
-    <w:lsdException w:name="Medium Grid 2 Accent 6" w:semiHidden="0" w:uiPriority="68" w:unhideWhenUsed="0"/>
-    <w:lsdException w:name="Medium Grid 3 Accent 6" w:semiHidden="0" w:uiPriority="69" w:unhideWhenUsed="0"/>
-    <w:lsdException w:name="Dark List Accent 6" w:semiHidden="0" w:uiPriority="70" w:unhideWhenUsed="0"/>
-    <w:lsdException w:name="Colorful Shading Accent 6" w:semiHidden="0" w:uiPriority="71" w:unhideWhenUsed="0"/>
-    <w:lsdException w:name="Colorful List Accent 6" w:semiHidden="0" w:uiPriority="72" w:unhideWhenUsed="0"/>
-    <w:lsdException w:name="Colorful Grid Accent 6" w:semiHidden="0" w:uiPriority="73" w:unhideWhenUsed="0"/>
-    <w:lsdException w:name="Subtle Emphasis" w:semiHidden="0" w:uiPriority="19" w:unhideWhenUsed="0" w:qFormat="1"/>
-    <w:lsdException w:name="Intense Emphasis" w:semiHidden="0" w:uiPriority="21" w:unhideWhenUsed="0" w:qFormat="1"/>
-    <w:lsdException w:name="Subtle Reference" w:semiHidden="0" w:uiPriority="31" w:unhideWhenUsed="0" w:qFormat="1"/>
-    <w:lsdException w:name="Intense Reference" w:semiHidden="0" w:uiPriority="32" w:unhideWhenUsed="0" w:qFormat="1"/>
-    <w:lsdException w:name="Book Title" w:semiHidden="0" w:uiPriority="33" w:unhideWhenUsed="0" w:qFormat="1"/>
-    <w:lsdException w:name="Bibliography" w:uiPriority="37"/>
-    <w:lsdException w:name="TOC Heading" w:uiPriority="39" w:qFormat="1"/>
+  <w:latentStyles w:defLockedState="0" w:defUIPriority="99" w:defSemiHidden="0" w:defUnhideWhenUsed="0" w:defQFormat="0" w:count="380">
+    <w:lsdException w:name="Normal" w:uiPriority="0" w:qFormat="1"/>
+    <w:lsdException w:name="heading 1" w:uiPriority="9" w:qFormat="1"/>
+    <w:lsdException w:name="heading 2" w:semiHidden="1" w:uiPriority="9" w:unhideWhenUsed="1" w:qFormat="1"/>
+    <w:lsdException w:name="heading 3" w:semiHidden="1" w:uiPriority="9" w:unhideWhenUsed="1" w:qFormat="1"/>
+    <w:lsdException w:name="heading 4" w:semiHidden="1" w:uiPriority="9" w:unhideWhenUsed="1" w:qFormat="1"/>
+    <w:lsdException w:name="heading 5" w:semiHidden="1" w:uiPriority="9" w:unhideWhenUsed="1" w:qFormat="1"/>
+    <w:lsdException w:name="heading 6" w:semiHidden="1" w:uiPriority="9" w:unhideWhenUsed="1" w:qFormat="1"/>
+    <w:lsdException w:name="heading 7" w:semiHidden="1" w:uiPriority="9" w:unhideWhenUsed="1" w:qFormat="1"/>
+    <w:lsdException w:name="heading 8" w:semiHidden="1" w:uiPriority="9" w:unhideWhenUsed="1" w:qFormat="1"/>
+    <w:lsdException w:name="heading 9" w:semiHidden="1" w:uiPriority="9" w:unhideWhenUsed="1" w:qFormat="1"/>
+    <w:lsdException w:name="index 1" w:semiHidden="1" w:unhideWhenUsed="1"/>
+    <w:lsdException w:name="index 2" w:semiHidden="1" w:unhideWhenUsed="1"/>
+    <w:lsdException w:name="index 3" w:semiHidden="1" w:unhideWhenUsed="1"/>
+    <w:lsdException w:name="index 4" w:semiHidden="1" w:unhideWhenUsed="1"/>
+    <w:lsdException w:name="index 5" w:semiHidden="1" w:unhideWhenUsed="1"/>
+    <w:lsdException w:name="index 6" w:semiHidden="1" w:unhideWhenUsed="1"/>
+    <w:lsdException w:name="index 7" w:semiHidden="1" w:unhideWhenUsed="1"/>
+    <w:lsdException w:name="index 8" w:semiHidden="1" w:unhideWhenUsed="1"/>
+    <w:lsdException w:name="index 9" w:semiHidden="1" w:unhideWhenUsed="1"/>
+    <w:lsdException w:name="toc 1" w:semiHidden="1" w:uiPriority="39" w:unhideWhenUsed="1"/>
+    <w:lsdException w:name="toc 2" w:semiHidden="1" w:uiPriority="39" w:unhideWhenUsed="1"/>
+    <w:lsdException w:name="toc 3" w:semiHidden="1" w:uiPriority="39" w:unhideWhenUsed="1"/>
+    <w:lsdException w:name="toc 4" w:semiHidden="1" w:uiPriority="39" w:unhideWhenUsed="1"/>
+    <w:lsdException w:name="toc 5" w:semiHidden="1" w:uiPriority="39" w:unhideWhenUsed="1"/>
+    <w:lsdException w:name="toc 6" w:semiHidden="1" w:uiPriority="39" w:unhideWhenUsed="1"/>
+    <w:lsdException w:name="toc 7" w:semiHidden="1" w:uiPriority="39" w:unhideWhenUsed="1"/>
+    <w:lsdException w:name="toc 8" w:semiHidden="1" w:uiPriority="39" w:unhideWhenUsed="1"/>
+    <w:lsdException w:name="toc 9" w:semiHidden="1" w:uiPriority="39" w:unhideWhenUsed="1"/>
+    <w:lsdException w:name="Normal Indent" w:semiHidden="1" w:unhideWhenUsed="1"/>
+    <w:lsdException w:name="footnote text" w:semiHidden="1" w:unhideWhenUsed="1"/>
+    <w:lsdException w:name="annotation text" w:semiHidden="1" w:unhideWhenUsed="1"/>
+    <w:lsdException w:name="header" w:semiHidden="1" w:unhideWhenUsed="1"/>
+    <w:lsdException w:name="footer" w:semiHidden="1" w:unhideWhenUsed="1"/>
+    <w:lsdException w:name="index heading" w:semiHidden="1" w:unhideWhenUsed="1"/>
+    <w:lsdException w:name="caption" w:semiHidden="1" w:uiPriority="35" w:unhideWhenUsed="1" w:qFormat="1"/>
+    <w:lsdException w:name="table of figures" w:semiHidden="1" w:unhideWhenUsed="1"/>
+    <w:lsdException w:name="envelope address" w:semiHidden="1" w:unhideWhenUsed="1"/>
+    <w:lsdException w:name="envelope return" w:semiHidden="1" w:unhideWhenUsed="1"/>
+    <w:lsdException w:name="footnote reference" w:semiHidden="1" w:unhideWhenUsed="1"/>
+    <w:lsdException w:name="annotation reference" w:semiHidden="1" w:unhideWhenUsed="1"/>
+    <w:lsdException w:name="line number" w:semiHidden="1" w:unhideWhenUsed="1"/>
+    <w:lsdException w:name="page number" w:semiHidden="1" w:unhideWhenUsed="1"/>
+    <w:lsdException w:name="endnote reference" w:semiHidden="1" w:unhideWhenUsed="1"/>
+    <w:lsdException w:name="endnote text" w:semiHidden="1" w:unhideWhenUsed="1"/>
+    <w:lsdException w:name="table of authorities" w:semiHidden="1" w:unhideWhenUsed="1"/>
+    <w:lsdException w:name="macro" w:semiHidden="1" w:unhideWhenUsed="1"/>
+    <w:lsdException w:name="toa heading" w:semiHidden="1" w:unhideWhenUsed="1"/>
+    <w:lsdException w:name="List" w:semiHidden="1" w:unhideWhenUsed="1"/>
+    <w:lsdException w:name="List Bullet" w:semiHidden="1" w:unhideWhenUsed="1"/>
+    <w:lsdException w:name="List Number" w:semiHidden="1" w:unhideWhenUsed="1"/>
+    <w:lsdException w:name="List 2" w:semiHidden="1" w:unhideWhenUsed="1"/>
+    <w:lsdException w:name="List 3" w:semiHidden="1" w:unhideWhenUsed="1"/>
+    <w:lsdException w:name="List 4" w:semiHidden="1" w:unhideWhenUsed="1"/>
+    <w:lsdException w:name="List 5" w:semiHidden="1" w:unhideWhenUsed="1"/>
+    <w:lsdException w:name="List Bullet 2" w:semiHidden="1" w:unhideWhenUsed="1"/>
+    <w:lsdException w:name="List Bullet 3" w:semiHidden="1" w:unhideWhenUsed="1"/>
+    <w:lsdException w:name="List Bullet 4" w:semiHidden="1" w:unhideWhenUsed="1"/>
+    <w:lsdException w:name="List Bullet 5" w:semiHidden="1" w:unhideWhenUsed="1"/>
+    <w:lsdException w:name="List Number 2" w:semiHidden="1" w:unhideWhenUsed="1"/>
+    <w:lsdException w:name="List Number 3" w:semiHidden="1" w:unhideWhenUsed="1"/>
+    <w:lsdException w:name="List Number 4" w:semiHidden="1" w:unhideWhenUsed="1"/>
+    <w:lsdException w:name="List Number 5" w:semiHidden="1" w:unhideWhenUsed="1"/>
+    <w:lsdException w:name="Title" w:uiPriority="10" w:qFormat="1"/>
+    <w:lsdException w:name="Closing" w:semiHidden="1" w:unhideWhenUsed="1"/>
+    <w:lsdException w:name="Signature" w:semiHidden="1" w:unhideWhenUsed="1"/>
+    <w:lsdException w:name="Default Paragraph Font" w:semiHidden="1" w:uiPriority="1" w:unhideWhenUsed="1"/>
+    <w:lsdException w:name="Body Text" w:semiHidden="1" w:unhideWhenUsed="1"/>
+    <w:lsdException w:name="Body Text Indent" w:semiHidden="1" w:unhideWhenUsed="1"/>
+    <w:lsdException w:name="List Continue" w:semiHidden="1" w:unhideWhenUsed="1"/>
+    <w:lsdException w:name="List Continue 2" w:semiHidden="1" w:unhideWhenUsed="1"/>
+    <w:lsdException w:name="List Continue 3" w:semiHidden="1" w:unhideWhenUsed="1"/>
+    <w:lsdException w:name="List Continue 4" w:semiHidden="1" w:unhideWhenUsed="1"/>
+    <w:lsdException w:name="List Continue 5" w:semiHidden="1" w:unhideWhenUsed="1"/>
+    <w:lsdException w:name="Message Header" w:semiHidden="1" w:unhideWhenUsed="1"/>
+    <w:lsdException w:name="Subtitle" w:uiPriority="11" w:qFormat="1"/>
+    <w:lsdException w:name="Salutation" w:semiHidden="1" w:unhideWhenUsed="1"/>
+    <w:lsdException w:name="Date" w:semiHidden="1" w:unhideWhenUsed="1"/>
+    <w:lsdException w:name="Body Text First Indent" w:semiHidden="1" w:unhideWhenUsed="1"/>
+    <w:lsdException w:name="Body Text First Indent 2" w:semiHidden="1" w:unhideWhenUsed="1"/>
+    <w:lsdException w:name="Note Heading" w:semiHidden="1" w:unhideWhenUsed="1"/>
+    <w:lsdException w:name="Body Text 2" w:semiHidden="1" w:unhideWhenUsed="1"/>
+    <w:lsdException w:name="Body Text 3" w:semiHidden="1" w:unhideWhenUsed="1"/>
+    <w:lsdException w:name="Body Text Indent 2" w:semiHidden="1" w:unhideWhenUsed="1"/>
+    <w:lsdException w:name="Body Text Indent 3" w:semiHidden="1" w:unhideWhenUsed="1"/>
+    <w:lsdException w:name="Block Text" w:semiHidden="1" w:unhideWhenUsed="1"/>
+    <w:lsdException w:name="Hyperlink" w:semiHidden="1" w:unhideWhenUsed="1"/>
+    <w:lsdException w:name="FollowedHyperlink" w:semiHidden="1" w:unhideWhenUsed="1"/>
+    <w:lsdException w:name="Strong" w:uiPriority="22" w:qFormat="1"/>
+    <w:lsdException w:name="Emphasis" w:uiPriority="20" w:qFormat="1"/>
+    <w:lsdException w:name="Document Map" w:semiHidden="1" w:unhideWhenUsed="1"/>
+    <w:lsdException w:name="Plain Text" w:semiHidden="1" w:unhideWhenUsed="1"/>
+    <w:lsdException w:name="E-mail Signature" w:semiHidden="1" w:unhideWhenUsed="1"/>
+    <w:lsdException w:name="HTML Top of Form" w:semiHidden="1" w:unhideWhenUsed="1"/>
+    <w:lsdException w:name="HTML Bottom of Form" w:semiHidden="1" w:unhideWhenUsed="1"/>
+    <w:lsdException w:name="Normal (Web)" w:semiHidden="1" w:unhideWhenUsed="1"/>
+    <w:lsdException w:name="HTML Acronym" w:semiHidden="1" w:unhideWhenUsed="1"/>
+    <w:lsdException w:name="HTML Address" w:semiHidden="1" w:unhideWhenUsed="1"/>
+    <w:lsdException w:name="HTML Cite" w:semiHidden="1" w:unhideWhenUsed="1"/>
+    <w:lsdException w:name="HTML Code" w:semiHidden="1" w:unhideWhenUsed="1"/>
+    <w:lsdException w:name="HTML Definition" w:semiHidden="1" w:unhideWhenUsed="1"/>
+    <w:lsdException w:name="HTML Keyboard" w:semiHidden="1" w:unhideWhenUsed="1"/>
+    <w:lsdException w:name="HTML Preformatted" w:semiHidden="1" w:unhideWhenUsed="1"/>
+    <w:lsdException w:name="HTML Sample" w:semiHidden="1" w:unhideWhenUsed="1"/>
+    <w:lsdException w:name="HTML Typewriter" w:semiHidden="1" w:unhideWhenUsed="1"/>
+    <w:lsdException w:name="HTML Variable" w:semiHidden="1" w:unhideWhenUsed="1"/>
+    <w:lsdException w:name="Normal Table" w:semiHidden="1" w:unhideWhenUsed="1"/>
+    <w:lsdException w:name="annotation subject" w:semiHidden="1" w:unhideWhenUsed="1"/>
+    <w:lsdException w:name="No List" w:semiHidden="1" w:unhideWhenUsed="1"/>
+    <w:lsdException w:name="Outline List 1" w:semiHidden="1" w:unhideWhenUsed="1"/>
+    <w:lsdException w:name="Outline List 2" w:semiHidden="1" w:unhideWhenUsed="1"/>
+    <w:lsdException w:name="Outline List 3" w:semiHidden="1" w:unhideWhenUsed="1"/>
+    <w:lsdException w:name="Table Simple 1" w:semiHidden="1" w:unhideWhenUsed="1"/>
+    <w:lsdException w:name="Table Simple 2" w:semiHidden="1" w:unhideWhenUsed="1"/>
+    <w:lsdException w:name="Table Simple 3" w:semiHidden="1" w:unhideWhenUsed="1"/>
+    <w:lsdException w:name="Table Classic 1" w:semiHidden="1" w:unhideWhenUsed="1"/>
+    <w:lsdException w:name="Table Classic 2" w:semiHidden="1" w:unhideWhenUsed="1"/>
+    <w:lsdException w:name="Table Classic 3" w:semiHidden="1" w:unhideWhenUsed="1"/>
+    <w:lsdException w:name="Table Classic 4" w:semiHidden="1" w:unhideWhenUsed="1"/>
+    <w:lsdException w:name="Table Colorful 1" w:semiHidden="1" w:unhideWhenUsed="1"/>
+    <w:lsdException w:name="Table Colorful 2" w:semiHidden="1" w:unhideWhenUsed="1"/>
+    <w:lsdException w:name="Table Colorful 3" w:semiHidden="1" w:unhideWhenUsed="1"/>
+    <w:lsdException w:name="Table Columns 1" w:semiHidden="1" w:unhideWhenUsed="1"/>
+    <w:lsdException w:name="Table Columns 2" w:semiHidden="1" w:unhideWhenUsed="1"/>
+    <w:lsdException w:name="Table Columns 3" w:semiHidden="1" w:unhideWhenUsed="1"/>
+    <w:lsdException w:name="Table Columns 4" w:semiHidden="1" w:unhideWhenUsed="1"/>
+    <w:lsdException w:name="Table Columns 5" w:semiHidden="1" w:unhideWhenUsed="1"/>
+    <w:lsdException w:name="Table Grid 1" w:semiHidden="1" w:unhideWhenUsed="1"/>
+    <w:lsdException w:name="Table Grid 2" w:semiHidden="1" w:unhideWhenUsed="1"/>
+    <w:lsdException w:name="Table Grid 3" w:semiHidden="1" w:unhideWhenUsed="1"/>
+    <w:lsdException w:name="Table Grid 4" w:semiHidden="1" w:unhideWhenUsed="1"/>
+    <w:lsdException w:name="Table Grid 5" w:semiHidden="1" w:unhideWhenUsed="1"/>
+    <w:lsdException w:name="Table Grid 6" w:semiHidden="1" w:unhideWhenUsed="1"/>
+    <w:lsdException w:name="Table Grid 7" w:semiHidden="1" w:unhideWhenUsed="1"/>
+    <w:lsdException w:name="Table Grid 8" w:semiHidden="1" w:unhideWhenUsed="1"/>
+    <w:lsdException w:name="Table List 1" w:semiHidden="1" w:unhideWhenUsed="1"/>
+    <w:lsdException w:name="Table List 2" w:semiHidden="1" w:unhideWhenUsed="1"/>
+    <w:lsdException w:name="Table List 3" w:semiHidden="1" w:unhideWhenUsed="1"/>
+    <w:lsdException w:name="Table List 4" w:semiHidden="1" w:unhideWhenUsed="1"/>
+    <w:lsdException w:name="Table List 5" w:semiHidden="1" w:unhideWhenUsed="1"/>
+    <w:lsdException w:name="Table List 6" w:semiHidden="1" w:unhideWhenUsed="1"/>
+    <w:lsdException w:name="Table List 7" w:semiHidden="1" w:unhideWhenUsed="1"/>
+    <w:lsdException w:name="Table List 8" w:semiHidden="1" w:unhideWhenUsed="1"/>
+    <w:lsdException w:name="Table 3D effects 1" w:semiHidden="1" w:unhideWhenUsed="1"/>
+    <w:lsdException w:name="Table 3D effects 2" w:semiHidden="1" w:unhideWhenUsed="1"/>
+    <w:lsdException w:name="Table 3D effects 3" w:semiHidden="1" w:unhideWhenUsed="1"/>
+    <w:lsdException w:name="Table Contemporary" w:semiHidden="1" w:unhideWhenUsed="1"/>
+    <w:lsdException w:name="Table Elegant" w:semiHidden="1" w:unhideWhenUsed="1"/>
+    <w:lsdException w:name="Table Professional" w:semiHidden="1" w:unhideWhenUsed="1"/>
+    <w:lsdException w:name="Table Subtle 1" w:semiHidden="1" w:unhideWhenUsed="1"/>
+    <w:lsdException w:name="Table Subtle 2" w:semiHidden="1" w:unhideWhenUsed="1"/>
+    <w:lsdException w:name="Table Web 1" w:semiHidden="1" w:unhideWhenUsed="1"/>
+    <w:lsdException w:name="Table Web 2" w:semiHidden="1" w:unhideWhenUsed="1"/>
+    <w:lsdException w:name="Table Web 3" w:semiHidden="1" w:unhideWhenUsed="1"/>
+    <w:lsdException w:name="Balloon Text" w:semiHidden="1" w:unhideWhenUsed="1"/>
+    <w:lsdException w:name="Table Grid" w:uiPriority="39"/>
+    <w:lsdException w:name="Table Theme" w:semiHidden="1" w:unhideWhenUsed="1"/>
+    <w:lsdException w:name="Placeholder Text" w:semiHidden="1"/>
+    <w:lsdException w:name="No Spacing" w:uiPriority="1" w:qFormat="1"/>
+    <w:lsdException w:name="Light Shading" w:uiPriority="60"/>
+    <w:lsdException w:name="Light List" w:uiPriority="61"/>
+    <w:lsdException w:name="Light Grid" w:uiPriority="62"/>
+    <w:lsdException w:name="Medium Shading 1" w:uiPriority="63"/>
+    <w:lsdException w:name="Medium Shading 2" w:uiPriority="64"/>
+    <w:lsdException w:name="Medium List 1" w:uiPriority="65"/>
+    <w:lsdException w:name="Medium List 2" w:uiPriority="66"/>
+    <w:lsdException w:name="Medium Grid 1" w:uiPriority="67"/>
+    <w:lsdException w:name="Medium Grid 2" w:uiPriority="68"/>
+    <w:lsdException w:name="Medium Grid 3" w:uiPriority="69"/>
+    <w:lsdException w:name="Dark List" w:uiPriority="70"/>
+    <w:lsdException w:name="Colorful Shading" w:uiPriority="71"/>
+    <w:lsdException w:name="Colorful List" w:uiPriority="72"/>
+    <w:lsdException w:name="Colorful Grid" w:uiPriority="73"/>
+    <w:lsdException w:name="Light Shading Accent 1" w:uiPriority="60"/>
+    <w:lsdException w:name="Light List Accent 1" w:uiPriority="61"/>
+    <w:lsdException w:name="Light Grid Accent 1" w:uiPriority="62"/>
+    <w:lsdException w:name="Medium Shading 1 Accent 1" w:uiPriority="63"/>
+    <w:lsdException w:name="Medium Shading 2 Accent 1" w:uiPriority="64"/>
+    <w:lsdException w:name="Medium List 1 Accent 1" w:uiPriority="65"/>
+    <w:lsdException w:name="Revision" w:semiHidden="1"/>
+    <w:lsdException w:name="List Paragraph" w:uiPriority="34" w:qFormat="1"/>
+    <w:lsdException w:name="Quote" w:uiPriority="29" w:qFormat="1"/>
+    <w:lsdException w:name="Intense Quote" w:uiPriority="30" w:qFormat="1"/>
+    <w:lsdException w:name="Medium List 2 Accent 1" w:uiPriority="66"/>
+    <w:lsdException w:name="Medium Grid 1 Accent 1" w:uiPriority="67"/>
+    <w:lsdException w:name="Medium Grid 2 Accent 1" w:uiPriority="68"/>
+    <w:lsdException w:name="Medium Grid 3 Accent 1" w:uiPriority="69"/>
+    <w:lsdException w:name="Dark List Accent 1" w:uiPriority="70"/>
+    <w:lsdException w:name="Colorful Shading Accent 1" w:uiPriority="71"/>
+    <w:lsdException w:name="Colorful List Accent 1" w:uiPriority="72"/>
+    <w:lsdException w:name="Colorful Grid Accent 1" w:uiPriority="73"/>
+    <w:lsdException w:name="Light Shading Accent 2" w:uiPriority="60"/>
+    <w:lsdException w:name="Light List Accent 2" w:uiPriority="61"/>
+    <w:lsdException w:name="Light Grid Accent 2" w:uiPriority="62"/>
+    <w:lsdException w:name="Medium Shading 1 Accent 2" w:uiPriority="63"/>
+    <w:lsdException w:name="Medium Shading 2 Accent 2" w:uiPriority="64"/>
+    <w:lsdException w:name="Medium List 1 Accent 2" w:uiPriority="65"/>
+    <w:lsdException w:name="Medium List 2 Accent 2" w:uiPriority="66"/>
+    <w:lsdException w:name="Medium Grid 1 Accent 2" w:uiPriority="67"/>
+    <w:lsdException w:name="Medium Grid 2 Accent 2" w:uiPriority="68"/>
+    <w:lsdException w:name="Medium Grid 3 Accent 2" w:uiPriority="69"/>
+    <w:lsdException w:name="Dark List Accent 2" w:uiPriority="70"/>
+    <w:lsdException w:name="Colorful Shading Accent 2" w:uiPriority="71"/>
+    <w:lsdException w:name="Colorful List Accent 2" w:uiPriority="72"/>
+    <w:lsdException w:name="Colorful Grid Accent 2" w:uiPriority="73"/>
+    <w:lsdException w:name="Light Shading Accent 3" w:uiPriority="60"/>
+    <w:lsdException w:name="Light List Accent 3" w:uiPriority="61"/>
+    <w:lsdException w:name="Light Grid Accent 3" w:uiPriority="62"/>
+    <w:lsdException w:name="Medium Shading 1 Accent 3" w:uiPriority="63"/>
+    <w:lsdException w:name="Medium Shading 2 Accent 3" w:uiPriority="64"/>
+    <w:lsdException w:name="Medium List 1 Accent 3" w:uiPriority="65"/>
+    <w:lsdException w:name="Medium List 2 Accent 3" w:uiPriority="66"/>
+    <w:lsdException w:name="Medium Grid 1 Accent 3" w:uiPriority="67"/>
+    <w:lsdException w:name="Medium Grid 2 Accent 3" w:uiPriority="68"/>
+    <w:lsdException w:name="Medium Grid 3 Accent 3" w:uiPriority="69"/>
+    <w:lsdException w:name="Dark List Accent 3" w:uiPriority="70"/>
+    <w:lsdException w:name="Colorful Shading Accent 3" w:uiPriority="71"/>
+    <w:lsdException w:name="Colorful List Accent 3" w:uiPriority="72"/>
+    <w:lsdException w:name="Colorful Grid Accent 3" w:uiPriority="73"/>
+    <w:lsdException w:name="Light Shading Accent 4" w:uiPriority="60"/>
+    <w:lsdException w:name="Light List Accent 4" w:uiPriority="61"/>
+    <w:lsdException w:name="Light Grid Accent 4" w:uiPriority="62"/>
+    <w:lsdException w:name="Medium Shading 1 Accent 4" w:uiPriority="63"/>
+    <w:lsdException w:name="Medium Shading 2 Accent 4" w:uiPriority="64"/>
+    <w:lsdException w:name="Medium List 1 Accent 4" w:uiPriority="65"/>
+    <w:lsdException w:name="Medium List 2 Accent 4" w:uiPriority="66"/>
+    <w:lsdException w:name="Medium Grid 1 Accent 4" w:uiPriority="67"/>
+    <w:lsdException w:name="Medium Grid 2 Accent 4" w:uiPriority="68"/>
+    <w:lsdException w:name="Medium Grid 3 Accent 4" w:uiPriority="69"/>
+    <w:lsdException w:name="Dark List Accent 4" w:uiPriority="70"/>
+    <w:lsdException w:name="Colorful Shading Accent 4" w:uiPriority="71"/>
+    <w:lsdException w:name="Colorful List Accent 4" w:uiPriority="72"/>
+    <w:lsdException w:name="Colorful Grid Accent 4" w:uiPriority="73"/>
+    <w:lsdException w:name="Light Shading Accent 5" w:uiPriority="60"/>
+    <w:lsdException w:name="Light List Accent 5" w:uiPriority="61"/>
+    <w:lsdException w:name="Light Grid Accent 5" w:uiPriority="62"/>
+    <w:lsdException w:name="Medium Shading 1 Accent 5" w:uiPriority="63"/>
+    <w:lsdException w:name="Medium Shading 2 Accent 5" w:uiPriority="64"/>
+    <w:lsdException w:name="Medium List 1 Accent 5" w:uiPriority="65"/>
+    <w:lsdException w:name="Medium List 2 Accent 5" w:uiPriority="66"/>
+    <w:lsdException w:name="Medium Grid 1 Accent 5" w:uiPriority="67"/>
+    <w:lsdException w:name="Medium Grid 2 Accent 5" w:uiPriority="68"/>
+    <w:lsdException w:name="Medium Grid 3 Accent 5" w:uiPriority="69"/>
+    <w:lsdException w:name="Dark List Accent 5" w:uiPriority="70"/>
+    <w:lsdException w:name="Colorful Shading Accent 5" w:uiPriority="71"/>
+    <w:lsdException w:name="Colorful List Accent 5" w:uiPriority="72"/>
+    <w:lsdException w:name="Colorful Grid Accent 5" w:uiPriority="73"/>
+    <w:lsdException w:name="Light Shading Accent 6" w:uiPriority="60"/>
+    <w:lsdException w:name="Light List Accent 6" w:uiPriority="61"/>
+    <w:lsdException w:name="Light Grid Accent 6" w:uiPriority="62"/>
+    <w:lsdException w:name="Medium Shading 1 Accent 6" w:uiPriority="63"/>
+    <w:lsdException w:name="Medium Shading 2 Accent 6" w:uiPriority="64"/>
+    <w:lsdException w:name="Medium List 1 Accent 6" w:uiPriority="65"/>
+    <w:lsdException w:name="Medium List 2 Accent 6" w:uiPriority="66"/>
+    <w:lsdException w:name="Medium Grid 1 Accent 6" w:uiPriority="67"/>
+    <w:lsdException w:name="Medium Grid 2 Accent 6" w:uiPriority="68"/>
+    <w:lsdException w:name="Medium Grid 3 Accent 6" w:uiPriority="69"/>
+    <w:lsdException w:name="Dark List Accent 6" w:uiPriority="70"/>
+    <w:lsdException w:name="Colorful Shading Accent 6" w:uiPriority="71"/>
+    <w:lsdException w:name="Colorful List Accent 6" w:uiPriority="72"/>
+    <w:lsdException w:name="Colorful Grid Accent 6" w:uiPriority="73"/>
+    <w:lsdException w:name="Subtle Emphasis" w:uiPriority="19" w:qFormat="1"/>
+    <w:lsdException w:name="Intense Emphasis" w:uiPriority="21" w:qFormat="1"/>
+    <w:lsdException w:name="Subtle Reference" w:uiPriority="31" w:qFormat="1"/>
+    <w:lsdException w:name="Intense Reference" w:uiPriority="32" w:qFormat="1"/>
+    <w:lsdException w:name="Book Title" w:uiPriority="33" w:qFormat="1"/>
+    <w:lsdException w:name="Bibliography" w:semiHidden="1" w:uiPriority="37" w:unhideWhenUsed="1"/>
+    <w:lsdException w:name="TOC Heading" w:semiHidden="1" w:uiPriority="39" w:unhideWhenUsed="1" w:qFormat="1"/>
+    <w:lsdException w:name="Grid Table 4" w:uiPriority="49"/>
+    <w:lsdException w:name="Grid Table 5 Dark" w:uiPriority="50"/>
+    <w:lsdException w:name="Grid Table 6 Colorful" w:uiPriority="51"/>
+    <w:lsdException w:name="Grid Table 7 Colorful" w:uiPriority="52"/>
+    <w:lsdException w:name="Grid Table 1 Light Accent 1" w:uiPriority="46"/>
+    <w:lsdException w:name="Grid Table 2 Accent 1" w:uiPriority="47"/>
+    <w:lsdException w:name="Grid Table 3 Accent 1" w:uiPriority="48"/>
+    <w:lsdException w:name="Grid Table 4 Accent 1" w:uiPriority="49"/>
+    <w:lsdException w:name="Grid Table 5 Dark Accent 1" w:uiPriority="50"/>
+    <w:lsdException w:name="Grid Table 6 Colorful Accent 1" w:uiPriority="51"/>
+    <w:lsdException w:name="Grid Table 7 Colorful Accent 1" w:uiPriority="52"/>
+    <w:lsdException w:name="Grid Table 1 Light Accent 2" w:uiPriority="46"/>
+    <w:lsdException w:name="Grid Table 2 Accent 2" w:uiPriority="47"/>
+    <w:lsdException w:name="Grid Table 3 Accent 2" w:uiPriority="48"/>
+    <w:lsdException w:name="Grid Table 4 Accent 2" w:uiPriority="49"/>
+    <w:lsdException w:name="Grid Table 5 Dark Accent 2" w:uiPriority="50"/>
+    <w:lsdException w:name="Grid Table 6 Colorful Accent 2" w:uiPriority="51"/>
+    <w:lsdException w:name="Grid Table 7 Colorful Accent 2" w:uiPriority="52"/>
+    <w:lsdException w:name="Grid Table 1 Light Accent 3" w:uiPriority="46"/>
+    <w:lsdException w:name="Grid Table 2 Accent 3" w:uiPriority="47"/>
+    <w:lsdException w:name="Grid Table 3 Accent 3" w:uiPriority="48"/>
+    <w:lsdException w:name="Grid Table 4 Accent 3" w:uiPriority="49"/>
+    <w:lsdException w:name="Grid Table 5 Dark Accent 3" w:uiPriority="50"/>
+    <w:lsdException w:name="Grid Table 6 Colorful Accent 3" w:uiPriority="51"/>
+    <w:lsdException w:name="Grid Table 7 Colorful Accent 3" w:uiPriority="52"/>
+    <w:lsdException w:name="Grid Table 1 Light Accent 4" w:uiPriority="46"/>
+    <w:lsdException w:name="Grid Table 2 Accent 4" w:uiPriority="47"/>
+    <w:lsdException w:name="Grid Table 3 Accent 4" w:uiPriority="48"/>
+    <w:lsdException w:name="Grid Table 4 Accent 4" w:uiPriority="49"/>
+    <w:lsdException w:name="Grid Table 5 Dark Accent 4" w:uiPriority="50"/>
+    <w:lsdException w:name="Grid Table 6 Colorful Accent 4" w:uiPriority="51"/>
+    <w:lsdException w:name="Grid Table 7 Colorful Accent 4" w:uiPriority="52"/>
+    <w:lsdException w:name="Grid Table 1 Light Accent 5" w:uiPriority="46"/>
+    <w:lsdException w:name="Grid Table 2 Accent 5" w:uiPriority="47"/>
+    <w:lsdException w:name="Grid Table 3 Accent 5" w:uiPriority="48"/>
+    <w:lsdException w:name="Grid Table 4 Accent 5" w:uiPriority="49"/>
+    <w:lsdException w:name="Grid Table 5 Dark Accent 5" w:uiPriority="50"/>
+    <w:lsdException w:name="Grid Table 6 Colorful Accent 5" w:uiPriority="51"/>
+    <w:lsdException w:name="Grid Table 7 Colorful Accent 5" w:uiPriority="52"/>
+    <w:lsdException w:name="Grid Table 1 Light Accent 6" w:uiPriority="46"/>
+    <w:lsdException w:name="Grid Table 2 Accent 6" w:uiPriority="47"/>
+    <w:lsdException w:name="Grid Table 3 Accent 6" w:uiPriority="48"/>
+    <w:lsdException w:name="Grid Table 4 Accent 6" w:uiPriority="49"/>
+    <w:lsdException w:name="Grid Table 5 Dark Accent 6" w:uiPriority="50"/>
+    <w:lsdException w:name="Grid Table 6 Colorful Accent 6" w:uiPriority="51"/>
+    <w:lsdException w:name="Grid Table 7 Colorful Accent 6" w:uiPriority="52"/>
+    <w:lsdException w:name="List Table 1 Light" w:uiPriority="46"/>
+    <w:lsdException w:name="List Table 2" w:uiPriority="47"/>
+    <w:lsdException w:name="List Table 3" w:uiPriority="48"/>
+    <w:lsdException w:name="List Table 4" w:uiPriority="49"/>
+    <w:lsdException w:name="List Table 5 Dark" w:uiPriority="50"/>
+    <w:lsdException w:name="List Table 6 Colorful" w:uiPriority="51"/>
+    <w:lsdException w:name="List Table 7 Colorful" w:uiPriority="52"/>
+    <w:lsdException w:name="List Table 1 Light Accent 1" w:uiPriority="46"/>
+    <w:lsdException w:name="List Table 2 Accent 1" w:uiPriority="47"/>
+    <w:lsdException w:name="List Table 3 Accent 1" w:uiPriority="48"/>
+    <w:lsdException w:name="List Table 4 Accent 1" w:uiPriority="49"/>
+    <w:lsdException w:name="List Table 5 Dark Accent 1" w:uiPriority="50"/>
+    <w:lsdException w:name="List Table 6 Colorful Accent 1" w:uiPriority="51"/>
+    <w:lsdException w:name="List Table 7 Colorful Accent 1" w:uiPriority="52"/>
+    <w:lsdException w:name="List Table 1 Light Accent 2" w:uiPriority="46"/>
+    <w:lsdException w:name="List Table 2 Accent 2" w:uiPriority="47"/>
+    <w:lsdException w:name="List Table 3 Accent 2" w:uiPriority="48"/>
+    <w:lsdException w:name="List Table 4 Accent 2" w:uiPriority="49"/>
+    <w:lsdException w:name="List Table 5 Dark Accent 2" w:uiPriority="50"/>
+    <w:lsdException w:name="List Table 6 Colorful Accent 2" w:uiPriority="51"/>
+    <w:lsdException w:name="List Table 7 Colorful Accent 2" w:uiPriority="52"/>
+    <w:lsdException w:name="List Table 1 Light Accent 3" w:uiPriority="46"/>
+    <w:lsdException w:name="List Table 2 Accent 3" w:uiPriority="47"/>
+    <w:lsdException w:name="List Table 3 Accent 3" w:uiPriority="48"/>
+    <w:lsdException w:name="List Table 4 Accent 3" w:uiPriority="49"/>
+    <w:lsdException w:name="List Table 5 Dark Accent 3" w:uiPriority="50"/>
+    <w:lsdException w:name="List Table 6 Colorful Accent 3" w:uiPriority="51"/>
+    <w:lsdException w:name="List Table 7 Colorful Accent 3" w:uiPriority="52"/>
+    <w:lsdException w:name="List Table 1 Light Accent 4" w:uiPriority="46"/>
+    <w:lsdException w:name="List Table 2 Accent 4" w:uiPriority="47"/>
+    <w:lsdException w:name="List Table 3 Accent 4" w:uiPriority="48"/>
+    <w:lsdException w:name="List Table 4 Accent 4" w:uiPriority="49"/>
+    <w:lsdException w:name="List Table 5 Dark Accent 4" w:uiPriority="50"/>
+    <w:lsdException w:name="List Table 6 Colorful Accent 4" w:uiPriority="51"/>
+    <w:lsdException w:name="List Table 7 Colorful Accent 4" w:uiPriority="52"/>
+    <w:lsdException w:name="List Table 1 Light Accent 5" w:uiPriority="46"/>
+    <w:lsdException w:name="List Table 2 Accent 5" w:uiPriority="47"/>
+    <w:lsdException w:name="List Table 3 Accent 5" w:uiPriority="48"/>
+    <w:lsdException w:name="List Table 4 Accent 5" w:uiPriority="49"/>
+    <w:lsdException w:name="List Table 5 Dark Accent 5" w:uiPriority="50"/>
+    <w:lsdException w:name="List Table 6 Colorful Accent 5" w:uiPriority="51"/>
+    <w:lsdException w:name="List Table 7 Colorful Accent 5" w:uiPriority="52"/>
+    <w:lsdException w:name="List Table 1 Light Accent 6" w:uiPriority="46"/>
+    <w:lsdException w:name="List Table 2 Accent 6" w:uiPriority="47"/>
+    <w:lsdException w:name="List Table 3 Accent 6" w:uiPriority="48"/>
+    <w:lsdException w:name="List Table 4 Accent 6" w:uiPriority="49"/>
+    <w:lsdException w:name="List Table 5 Dark Accent 6" w:uiPriority="50"/>
+    <w:lsdException w:name="List Table 6 Colorful Accent 6" w:uiPriority="51"/>
+    <w:lsdException w:name="List Table 7 Colorful Accent 6" w:uiPriority="52"/>
   </w:latentStyles>
   <w:style w:type="paragraph" w:default="1" w:styleId="Normal">
     <w:name w:val="Normal"/>
     <w:qFormat/>
-    <w:rsid w:val="00027137"/>
-    <w:pPr>
-      <w:spacing w:after="160" w:line="259" w:lineRule="auto"/>
-    </w:pPr>
+    <w:rsid w:val="00234CD2"/>
     <w:rPr>
-      <w:rFonts w:eastAsiaTheme="minorHAnsi"/>
-      <w:sz w:val="22"/>
-      <w:szCs w:val="22"/>
-      <w:lang w:val="en-GB"/>
+      <w:rFonts w:ascii="Times New Roman" w:eastAsiaTheme="minorHAnsi" w:hAnsi="Times New Roman"/>
     </w:rPr>
   </w:style>
   <w:style w:type="character" w:default="1" w:styleId="DefaultParagraphFont">
@@ -2423,6 +4438,7 @@
       <w:lang w:val="en-GB"/>
     </w:rPr>
     <w:tblPr>
+      <w:tblInd w:w="0" w:type="dxa"/>
       <w:tblBorders>
         <w:top w:val="single" w:sz="4" w:space="0" w:color="auto"/>
         <w:left w:val="single" w:sz="4" w:space="0" w:color="auto"/>
@@ -2431,6 +4447,12 @@
         <w:insideH w:val="single" w:sz="4" w:space="0" w:color="auto"/>
         <w:insideV w:val="single" w:sz="4" w:space="0" w:color="auto"/>
       </w:tblBorders>
+      <w:tblCellMar>
+        <w:top w:w="0" w:type="dxa"/>
+        <w:left w:w="108" w:type="dxa"/>
+        <w:bottom w:w="0" w:type="dxa"/>
+        <w:right w:w="108" w:type="dxa"/>
+      </w:tblCellMar>
     </w:tblPr>
   </w:style>
   <w:style w:type="paragraph" w:styleId="BalloonText">
@@ -2441,280 +4463,6 @@
     <w:semiHidden/>
     <w:unhideWhenUsed/>
     <w:rsid w:val="00027137"/>
-    <w:pPr>
-      <w:spacing w:after="0" w:line="240" w:lineRule="auto"/>
-    </w:pPr>
-    <w:rPr>
-      <w:rFonts w:ascii="Lucida Grande" w:hAnsi="Lucida Grande" w:cs="Lucida Grande"/>
-      <w:sz w:val="18"/>
-      <w:szCs w:val="18"/>
-    </w:rPr>
-  </w:style>
-  <w:style w:type="character" w:customStyle="1" w:styleId="BalloonTextChar">
-    <w:name w:val="Balloon Text Char"/>
-    <w:basedOn w:val="DefaultParagraphFont"/>
-    <w:link w:val="BalloonText"/>
-    <w:uiPriority w:val="99"/>
-    <w:semiHidden/>
-    <w:rsid w:val="00027137"/>
-    <w:rPr>
-      <w:rFonts w:ascii="Lucida Grande" w:eastAsiaTheme="minorHAnsi" w:hAnsi="Lucida Grande" w:cs="Lucida Grande"/>
-      <w:sz w:val="18"/>
-      <w:szCs w:val="18"/>
-      <w:lang w:val="en-GB"/>
-    </w:rPr>
-  </w:style>
-  <w:style w:type="character" w:styleId="Hyperlink">
-    <w:name w:val="Hyperlink"/>
-    <w:basedOn w:val="DefaultParagraphFont"/>
-    <w:uiPriority w:val="99"/>
-    <w:unhideWhenUsed/>
-    <w:rsid w:val="0095146C"/>
-    <w:rPr>
-      <w:color w:val="0000FF" w:themeColor="hyperlink"/>
-      <w:u w:val="single"/>
-    </w:rPr>
-  </w:style>
-</w:styles>
-</file>
-
-<file path=word/stylesWithEffects.xml><?xml version="1.0" encoding="utf-8"?>
-<w:styles xmlns:wpc="http://schemas.microsoft.com/office/word/2010/wordprocessingCanvas" xmlns:mc="http://schemas.openxmlformats.org/markup-compatibility/2006" xmlns:o="urn:schemas-microsoft-com:office:office" xmlns:r="http://schemas.openxmlformats.org/officeDocument/2006/relationships" xmlns:m="http://schemas.openxmlformats.org/officeDocument/2006/math" xmlns:v="urn:schemas-microsoft-com:vml" xmlns:wp14="http://schemas.microsoft.com/office/word/2010/wordprocessingDrawing" xmlns:wp="http://schemas.openxmlformats.org/drawingml/2006/wordprocessingDrawing" xmlns:w10="urn:schemas-microsoft-com:office:word" xmlns:w="http://schemas.openxmlformats.org/wordprocessingml/2006/main" xmlns:w14="http://schemas.microsoft.com/office/word/2010/wordml" xmlns:wpg="http://schemas.microsoft.com/office/word/2010/wordprocessingGroup" xmlns:wpi="http://schemas.microsoft.com/office/word/2010/wordprocessingInk" xmlns:wne="http://schemas.microsoft.com/office/word/2006/wordml" xmlns:wps="http://schemas.microsoft.com/office/word/2010/wordprocessingShape" mc:Ignorable="w14 wp14">
-  <w:docDefaults>
-    <w:rPrDefault>
-      <w:rPr>
-        <w:rFonts w:asciiTheme="minorHAnsi" w:eastAsiaTheme="minorEastAsia" w:hAnsiTheme="minorHAnsi" w:cstheme="minorBidi"/>
-        <w:sz w:val="24"/>
-        <w:szCs w:val="24"/>
-        <w:lang w:val="en-US" w:eastAsia="en-US" w:bidi="ar-SA"/>
-      </w:rPr>
-    </w:rPrDefault>
-    <w:pPrDefault/>
-  </w:docDefaults>
-  <w:latentStyles w:defLockedState="0" w:defUIPriority="99" w:defSemiHidden="1" w:defUnhideWhenUsed="1" w:defQFormat="0" w:count="267">
-    <w:lsdException w:name="Normal" w:semiHidden="0" w:uiPriority="0" w:unhideWhenUsed="0" w:qFormat="1"/>
-    <w:lsdException w:name="heading 1" w:semiHidden="0" w:uiPriority="9" w:unhideWhenUsed="0" w:qFormat="1"/>
-    <w:lsdException w:name="heading 2" w:uiPriority="9" w:qFormat="1"/>
-    <w:lsdException w:name="heading 3" w:uiPriority="9" w:qFormat="1"/>
-    <w:lsdException w:name="heading 4" w:uiPriority="9" w:qFormat="1"/>
-    <w:lsdException w:name="heading 5" w:uiPriority="9" w:qFormat="1"/>
-    <w:lsdException w:name="heading 6" w:uiPriority="9" w:qFormat="1"/>
-    <w:lsdException w:name="heading 7" w:uiPriority="9" w:qFormat="1"/>
-    <w:lsdException w:name="heading 8" w:uiPriority="9" w:qFormat="1"/>
-    <w:lsdException w:name="heading 9" w:uiPriority="9" w:qFormat="1"/>
-    <w:lsdException w:name="toc 1" w:uiPriority="39"/>
-    <w:lsdException w:name="toc 2" w:uiPriority="39"/>
-    <w:lsdException w:name="toc 3" w:uiPriority="39"/>
-    <w:lsdException w:name="toc 4" w:uiPriority="39"/>
-    <w:lsdException w:name="toc 5" w:uiPriority="39"/>
-    <w:lsdException w:name="toc 6" w:uiPriority="39"/>
-    <w:lsdException w:name="toc 7" w:uiPriority="39"/>
-    <w:lsdException w:name="toc 8" w:uiPriority="39"/>
-    <w:lsdException w:name="toc 9" w:uiPriority="39"/>
-    <w:lsdException w:name="caption" w:uiPriority="35" w:qFormat="1"/>
-    <w:lsdException w:name="Title" w:semiHidden="0" w:uiPriority="10" w:unhideWhenUsed="0" w:qFormat="1"/>
-    <w:lsdException w:name="Default Paragraph Font" w:uiPriority="1"/>
-    <w:lsdException w:name="Subtitle" w:semiHidden="0" w:uiPriority="11" w:unhideWhenUsed="0" w:qFormat="1"/>
-    <w:lsdException w:name="Strong" w:semiHidden="0" w:uiPriority="22" w:unhideWhenUsed="0" w:qFormat="1"/>
-    <w:lsdException w:name="Emphasis" w:semiHidden="0" w:uiPriority="20" w:unhideWhenUsed="0" w:qFormat="1"/>
-    <w:lsdException w:name="Table Grid" w:semiHidden="0" w:uiPriority="39" w:unhideWhenUsed="0"/>
-    <w:lsdException w:name="Placeholder Text" w:unhideWhenUsed="0"/>
-    <w:lsdException w:name="No Spacing" w:semiHidden="0" w:uiPriority="1" w:unhideWhenUsed="0" w:qFormat="1"/>
-    <w:lsdException w:name="Light Shading" w:semiHidden="0" w:uiPriority="60" w:unhideWhenUsed="0"/>
-    <w:lsdException w:name="Light List" w:semiHidden="0" w:uiPriority="61" w:unhideWhenUsed="0"/>
-    <w:lsdException w:name="Light Grid" w:semiHidden="0" w:uiPriority="62" w:unhideWhenUsed="0"/>
-    <w:lsdException w:name="Medium Shading 1" w:semiHidden="0" w:uiPriority="63" w:unhideWhenUsed="0"/>
-    <w:lsdException w:name="Medium Shading 2" w:semiHidden="0" w:uiPriority="64" w:unhideWhenUsed="0"/>
-    <w:lsdException w:name="Medium List 1" w:semiHidden="0" w:uiPriority="65" w:unhideWhenUsed="0"/>
-    <w:lsdException w:name="Medium List 2" w:semiHidden="0" w:uiPriority="66" w:unhideWhenUsed="0"/>
-    <w:lsdException w:name="Medium Grid 1" w:semiHidden="0" w:uiPriority="67" w:unhideWhenUsed="0"/>
-    <w:lsdException w:name="Medium Grid 2" w:semiHidden="0" w:uiPriority="68" w:unhideWhenUsed="0"/>
-    <w:lsdException w:name="Medium Grid 3" w:semiHidden="0" w:uiPriority="69" w:unhideWhenUsed="0"/>
-    <w:lsdException w:name="Dark List" w:semiHidden="0" w:uiPriority="70" w:unhideWhenUsed="0"/>
-    <w:lsdException w:name="Colorful Shading" w:semiHidden="0" w:uiPriority="71" w:unhideWhenUsed="0"/>
-    <w:lsdException w:name="Colorful List" w:semiHidden="0" w:uiPriority="72" w:unhideWhenUsed="0"/>
-    <w:lsdException w:name="Colorful Grid" w:semiHidden="0" w:uiPriority="73" w:unhideWhenUsed="0"/>
-    <w:lsdException w:name="Light Shading Accent 1" w:semiHidden="0" w:uiPriority="60" w:unhideWhenUsed="0"/>
-    <w:lsdException w:name="Light List Accent 1" w:semiHidden="0" w:uiPriority="61" w:unhideWhenUsed="0"/>
-    <w:lsdException w:name="Light Grid Accent 1" w:semiHidden="0" w:uiPriority="62" w:unhideWhenUsed="0"/>
-    <w:lsdException w:name="Medium Shading 1 Accent 1" w:semiHidden="0" w:uiPriority="63" w:unhideWhenUsed="0"/>
-    <w:lsdException w:name="Medium Shading 2 Accent 1" w:semiHidden="0" w:uiPriority="64" w:unhideWhenUsed="0"/>
-    <w:lsdException w:name="Medium List 1 Accent 1" w:semiHidden="0" w:uiPriority="65" w:unhideWhenUsed="0"/>
-    <w:lsdException w:name="Revision" w:unhideWhenUsed="0"/>
-    <w:lsdException w:name="List Paragraph" w:semiHidden="0" w:uiPriority="34" w:unhideWhenUsed="0" w:qFormat="1"/>
-    <w:lsdException w:name="Quote" w:semiHidden="0" w:uiPriority="29" w:unhideWhenUsed="0" w:qFormat="1"/>
-    <w:lsdException w:name="Intense Quote" w:semiHidden="0" w:uiPriority="30" w:unhideWhenUsed="0" w:qFormat="1"/>
-    <w:lsdException w:name="Medium List 2 Accent 1" w:semiHidden="0" w:uiPriority="66" w:unhideWhenUsed="0"/>
-    <w:lsdException w:name="Medium Grid 1 Accent 1" w:semiHidden="0" w:uiPriority="67" w:unhideWhenUsed="0"/>
-    <w:lsdException w:name="Medium Grid 2 Accent 1" w:semiHidden="0" w:uiPriority="68" w:unhideWhenUsed="0"/>
-    <w:lsdException w:name="Medium Grid 3 Accent 1" w:semiHidden="0" w:uiPriority="69" w:unhideWhenUsed="0"/>
-    <w:lsdException w:name="Dark List Accent 1" w:semiHidden="0" w:uiPriority="70" w:unhideWhenUsed="0"/>
-    <w:lsdException w:name="Colorful Shading Accent 1" w:semiHidden="0" w:uiPriority="71" w:unhideWhenUsed="0"/>
-    <w:lsdException w:name="Colorful List Accent 1" w:semiHidden="0" w:uiPriority="72" w:unhideWhenUsed="0"/>
-    <w:lsdException w:name="Colorful Grid Accent 1" w:semiHidden="0" w:uiPriority="73" w:unhideWhenUsed="0"/>
-    <w:lsdException w:name="Light Shading Accent 2" w:semiHidden="0" w:uiPriority="60" w:unhideWhenUsed="0"/>
-    <w:lsdException w:name="Light List Accent 2" w:semiHidden="0" w:uiPriority="61" w:unhideWhenUsed="0"/>
-    <w:lsdException w:name="Light Grid Accent 2" w:semiHidden="0" w:uiPriority="62" w:unhideWhenUsed="0"/>
-    <w:lsdException w:name="Medium Shading 1 Accent 2" w:semiHidden="0" w:uiPriority="63" w:unhideWhenUsed="0"/>
-    <w:lsdException w:name="Medium Shading 2 Accent 2" w:semiHidden="0" w:uiPriority="64" w:unhideWhenUsed="0"/>
-    <w:lsdException w:name="Medium List 1 Accent 2" w:semiHidden="0" w:uiPriority="65" w:unhideWhenUsed="0"/>
-    <w:lsdException w:name="Medium List 2 Accent 2" w:semiHidden="0" w:uiPriority="66" w:unhideWhenUsed="0"/>
-    <w:lsdException w:name="Medium Grid 1 Accent 2" w:semiHidden="0" w:uiPriority="67" w:unhideWhenUsed="0"/>
-    <w:lsdException w:name="Medium Grid 2 Accent 2" w:semiHidden="0" w:uiPriority="68" w:unhideWhenUsed="0"/>
-    <w:lsdException w:name="Medium Grid 3 Accent 2" w:semiHidden="0" w:uiPriority="69" w:unhideWhenUsed="0"/>
-    <w:lsdException w:name="Dark List Accent 2" w:semiHidden="0" w:uiPriority="70" w:unhideWhenUsed="0"/>
-    <w:lsdException w:name="Colorful Shading Accent 2" w:semiHidden="0" w:uiPriority="71" w:unhideWhenUsed="0"/>
-    <w:lsdException w:name="Colorful List Accent 2" w:semiHidden="0" w:uiPriority="72" w:unhideWhenUsed="0"/>
-    <w:lsdException w:name="Colorful Grid Accent 2" w:semiHidden="0" w:uiPriority="73" w:unhideWhenUsed="0"/>
-    <w:lsdException w:name="Light Shading Accent 3" w:semiHidden="0" w:uiPriority="60" w:unhideWhenUsed="0"/>
-    <w:lsdException w:name="Light List Accent 3" w:semiHidden="0" w:uiPriority="61" w:unhideWhenUsed="0"/>
-    <w:lsdException w:name="Light Grid Accent 3" w:semiHidden="0" w:uiPriority="62" w:unhideWhenUsed="0"/>
-    <w:lsdException w:name="Medium Shading 1 Accent 3" w:semiHidden="0" w:uiPriority="63" w:unhideWhenUsed="0"/>
-    <w:lsdException w:name="Medium Shading 2 Accent 3" w:semiHidden="0" w:uiPriority="64" w:unhideWhenUsed="0"/>
-    <w:lsdException w:name="Medium List 1 Accent 3" w:semiHidden="0" w:uiPriority="65" w:unhideWhenUsed="0"/>
-    <w:lsdException w:name="Medium List 2 Accent 3" w:semiHidden="0" w:uiPriority="66" w:unhideWhenUsed="0"/>
-    <w:lsdException w:name="Medium Grid 1 Accent 3" w:semiHidden="0" w:uiPriority="67" w:unhideWhenUsed="0"/>
-    <w:lsdException w:name="Medium Grid 2 Accent 3" w:semiHidden="0" w:uiPriority="68" w:unhideWhenUsed="0"/>
-    <w:lsdException w:name="Medium Grid 3 Accent 3" w:semiHidden="0" w:uiPriority="69" w:unhideWhenUsed="0"/>
-    <w:lsdException w:name="Dark List Accent 3" w:semiHidden="0" w:uiPriority="70" w:unhideWhenUsed="0"/>
-    <w:lsdException w:name="Colorful Shading Accent 3" w:semiHidden="0" w:uiPriority="71" w:unhideWhenUsed="0"/>
-    <w:lsdException w:name="Colorful List Accent 3" w:semiHidden="0" w:uiPriority="72" w:unhideWhenUsed="0"/>
-    <w:lsdException w:name="Colorful Grid Accent 3" w:semiHidden="0" w:uiPriority="73" w:unhideWhenUsed="0"/>
-    <w:lsdException w:name="Light Shading Accent 4" w:semiHidden="0" w:uiPriority="60" w:unhideWhenUsed="0"/>
-    <w:lsdException w:name="Light List Accent 4" w:semiHidden="0" w:uiPriority="61" w:unhideWhenUsed="0"/>
-    <w:lsdException w:name="Light Grid Accent 4" w:semiHidden="0" w:uiPriority="62" w:unhideWhenUsed="0"/>
-    <w:lsdException w:name="Medium Shading 1 Accent 4" w:semiHidden="0" w:uiPriority="63" w:unhideWhenUsed="0"/>
-    <w:lsdException w:name="Medium Shading 2 Accent 4" w:semiHidden="0" w:uiPriority="64" w:unhideWhenUsed="0"/>
-    <w:lsdException w:name="Medium List 1 Accent 4" w:semiHidden="0" w:uiPriority="65" w:unhideWhenUsed="0"/>
-    <w:lsdException w:name="Medium List 2 Accent 4" w:semiHidden="0" w:uiPriority="66" w:unhideWhenUsed="0"/>
-    <w:lsdException w:name="Medium Grid 1 Accent 4" w:semiHidden="0" w:uiPriority="67" w:unhideWhenUsed="0"/>
-    <w:lsdException w:name="Medium Grid 2 Accent 4" w:semiHidden="0" w:uiPriority="68" w:unhideWhenUsed="0"/>
-    <w:lsdException w:name="Medium Grid 3 Accent 4" w:semiHidden="0" w:uiPriority="69" w:unhideWhenUsed="0"/>
-    <w:lsdException w:name="Dark List Accent 4" w:semiHidden="0" w:uiPriority="70" w:unhideWhenUsed="0"/>
-    <w:lsdException w:name="Colorful Shading Accent 4" w:semiHidden="0" w:uiPriority="71" w:unhideWhenUsed="0"/>
-    <w:lsdException w:name="Colorful List Accent 4" w:semiHidden="0" w:uiPriority="72" w:unhideWhenUsed="0"/>
-    <w:lsdException w:name="Colorful Grid Accent 4" w:semiHidden="0" w:uiPriority="73" w:unhideWhenUsed="0"/>
-    <w:lsdException w:name="Light Shading Accent 5" w:semiHidden="0" w:uiPriority="60" w:unhideWhenUsed="0"/>
-    <w:lsdException w:name="Light List Accent 5" w:semiHidden="0" w:uiPriority="61" w:unhideWhenUsed="0"/>
-    <w:lsdException w:name="Light Grid Accent 5" w:semiHidden="0" w:uiPriority="62" w:unhideWhenUsed="0"/>
-    <w:lsdException w:name="Medium Shading 1 Accent 5" w:semiHidden="0" w:uiPriority="63" w:unhideWhenUsed="0"/>
-    <w:lsdException w:name="Medium Shading 2 Accent 5" w:semiHidden="0" w:uiPriority="64" w:unhideWhenUsed="0"/>
-    <w:lsdException w:name="Medium List 1 Accent 5" w:semiHidden="0" w:uiPriority="65" w:unhideWhenUsed="0"/>
-    <w:lsdException w:name="Medium List 2 Accent 5" w:semiHidden="0" w:uiPriority="66" w:unhideWhenUsed="0"/>
-    <w:lsdException w:name="Medium Grid 1 Accent 5" w:semiHidden="0" w:uiPriority="67" w:unhideWhenUsed="0"/>
-    <w:lsdException w:name="Medium Grid 2 Accent 5" w:semiHidden="0" w:uiPriority="68" w:unhideWhenUsed="0"/>
-    <w:lsdException w:name="Medium Grid 3 Accent 5" w:semiHidden="0" w:uiPriority="69" w:unhideWhenUsed="0"/>
-    <w:lsdException w:name="Dark List Accent 5" w:semiHidden="0" w:uiPriority="70" w:unhideWhenUsed="0"/>
-    <w:lsdException w:name="Colorful Shading Accent 5" w:semiHidden="0" w:uiPriority="71" w:unhideWhenUsed="0"/>
-    <w:lsdException w:name="Colorful List Accent 5" w:semiHidden="0" w:uiPriority="72" w:unhideWhenUsed="0"/>
-    <w:lsdException w:name="Colorful Grid Accent 5" w:semiHidden="0" w:uiPriority="73" w:unhideWhenUsed="0"/>
-    <w:lsdException w:name="Light Shading Accent 6" w:semiHidden="0" w:uiPriority="60" w:unhideWhenUsed="0"/>
-    <w:lsdException w:name="Light List Accent 6" w:semiHidden="0" w:uiPriority="61" w:unhideWhenUsed="0"/>
-    <w:lsdException w:name="Light Grid Accent 6" w:semiHidden="0" w:uiPriority="62" w:unhideWhenUsed="0"/>
-    <w:lsdException w:name="Medium Shading 1 Accent 6" w:semiHidden="0" w:uiPriority="63" w:unhideWhenUsed="0"/>
-    <w:lsdException w:name="Medium Shading 2 Accent 6" w:semiHidden="0" w:uiPriority="64" w:unhideWhenUsed="0"/>
-    <w:lsdException w:name="Medium List 1 Accent 6" w:semiHidden="0" w:uiPriority="65" w:unhideWhenUsed="0"/>
-    <w:lsdException w:name="Medium List 2 Accent 6" w:semiHidden="0" w:uiPriority="66" w:unhideWhenUsed="0"/>
-    <w:lsdException w:name="Medium Grid 1 Accent 6" w:semiHidden="0" w:uiPriority="67" w:unhideWhenUsed="0"/>
-    <w:lsdException w:name="Medium Grid 2 Accent 6" w:semiHidden="0" w:uiPriority="68" w:unhideWhenUsed="0"/>
-    <w:lsdException w:name="Medium Grid 3 Accent 6" w:semiHidden="0" w:uiPriority="69" w:unhideWhenUsed="0"/>
-    <w:lsdException w:name="Dark List Accent 6" w:semiHidden="0" w:uiPriority="70" w:unhideWhenUsed="0"/>
-    <w:lsdException w:name="Colorful Shading Accent 6" w:semiHidden="0" w:uiPriority="71" w:unhideWhenUsed="0"/>
-    <w:lsdException w:name="Colorful List Accent 6" w:semiHidden="0" w:uiPriority="72" w:unhideWhenUsed="0"/>
-    <w:lsdException w:name="Colorful Grid Accent 6" w:semiHidden="0" w:uiPriority="73" w:unhideWhenUsed="0"/>
-    <w:lsdException w:name="Subtle Emphasis" w:semiHidden="0" w:uiPriority="19" w:unhideWhenUsed="0" w:qFormat="1"/>
-    <w:lsdException w:name="Intense Emphasis" w:semiHidden="0" w:uiPriority="21" w:unhideWhenUsed="0" w:qFormat="1"/>
-    <w:lsdException w:name="Subtle Reference" w:semiHidden="0" w:uiPriority="31" w:unhideWhenUsed="0" w:qFormat="1"/>
-    <w:lsdException w:name="Intense Reference" w:semiHidden="0" w:uiPriority="32" w:unhideWhenUsed="0" w:qFormat="1"/>
-    <w:lsdException w:name="Book Title" w:semiHidden="0" w:uiPriority="33" w:unhideWhenUsed="0" w:qFormat="1"/>
-    <w:lsdException w:name="Bibliography" w:uiPriority="37"/>
-    <w:lsdException w:name="TOC Heading" w:uiPriority="39" w:qFormat="1"/>
-  </w:latentStyles>
-  <w:style w:type="paragraph" w:default="1" w:styleId="Normal">
-    <w:name w:val="Normal"/>
-    <w:qFormat/>
-    <w:rsid w:val="00027137"/>
-    <w:pPr>
-      <w:spacing w:after="160" w:line="259" w:lineRule="auto"/>
-    </w:pPr>
-    <w:rPr>
-      <w:rFonts w:eastAsiaTheme="minorHAnsi"/>
-      <w:sz w:val="22"/>
-      <w:szCs w:val="22"/>
-      <w:lang w:val="en-GB"/>
-    </w:rPr>
-  </w:style>
-  <w:style w:type="character" w:default="1" w:styleId="DefaultParagraphFont">
-    <w:name w:val="Default Paragraph Font"/>
-    <w:uiPriority w:val="1"/>
-    <w:semiHidden/>
-    <w:unhideWhenUsed/>
-  </w:style>
-  <w:style w:type="table" w:default="1" w:styleId="TableNormal">
-    <w:name w:val="Normal Table"/>
-    <w:uiPriority w:val="99"/>
-    <w:semiHidden/>
-    <w:unhideWhenUsed/>
-    <w:tblPr>
-      <w:tblInd w:w="0" w:type="dxa"/>
-      <w:tblCellMar>
-        <w:top w:w="0" w:type="dxa"/>
-        <w:left w:w="108" w:type="dxa"/>
-        <w:bottom w:w="0" w:type="dxa"/>
-        <w:right w:w="108" w:type="dxa"/>
-      </w:tblCellMar>
-    </w:tblPr>
-  </w:style>
-  <w:style w:type="numbering" w:default="1" w:styleId="NoList">
-    <w:name w:val="No List"/>
-    <w:uiPriority w:val="99"/>
-    <w:semiHidden/>
-    <w:unhideWhenUsed/>
-  </w:style>
-  <w:style w:type="paragraph" w:styleId="ListParagraph">
-    <w:name w:val="List Paragraph"/>
-    <w:basedOn w:val="Normal"/>
-    <w:uiPriority w:val="34"/>
-    <w:qFormat/>
-    <w:rsid w:val="00027137"/>
-    <w:pPr>
-      <w:ind w:left="720"/>
-      <w:contextualSpacing/>
-    </w:pPr>
-  </w:style>
-  <w:style w:type="table" w:styleId="TableGrid">
-    <w:name w:val="Table Grid"/>
-    <w:basedOn w:val="TableNormal"/>
-    <w:uiPriority w:val="39"/>
-    <w:rsid w:val="00027137"/>
-    <w:rPr>
-      <w:rFonts w:eastAsiaTheme="minorHAnsi"/>
-      <w:sz w:val="22"/>
-      <w:szCs w:val="22"/>
-      <w:lang w:val="en-GB"/>
-    </w:rPr>
-    <w:tblPr>
-      <w:tblBorders>
-        <w:top w:val="single" w:sz="4" w:space="0" w:color="auto"/>
-        <w:left w:val="single" w:sz="4" w:space="0" w:color="auto"/>
-        <w:bottom w:val="single" w:sz="4" w:space="0" w:color="auto"/>
-        <w:right w:val="single" w:sz="4" w:space="0" w:color="auto"/>
-        <w:insideH w:val="single" w:sz="4" w:space="0" w:color="auto"/>
-        <w:insideV w:val="single" w:sz="4" w:space="0" w:color="auto"/>
-      </w:tblBorders>
-    </w:tblPr>
-  </w:style>
-  <w:style w:type="paragraph" w:styleId="BalloonText">
-    <w:name w:val="Balloon Text"/>
-    <w:basedOn w:val="Normal"/>
-    <w:link w:val="BalloonTextChar"/>
-    <w:uiPriority w:val="99"/>
-    <w:semiHidden/>
-    <w:unhideWhenUsed/>
-    <w:rsid w:val="00027137"/>
-    <w:pPr>
-      <w:spacing w:after="0" w:line="240" w:lineRule="auto"/>
-    </w:pPr>
     <w:rPr>
       <w:rFonts w:ascii="Lucida Grande" w:hAnsi="Lucida Grande" w:cs="Lucida Grande"/>
       <w:sz w:val="18"/>

</xml_diff>